<commit_message>
Upadate of SRS Document - Completion of Screen flow diagram and screen details
</commit_message>
<xml_diff>
--- a/Documents/Vegen food ordering system SRS.docx
+++ b/Documents/Vegen food ordering system SRS.docx
@@ -35,7 +35,7 @@
                     <a:blip r:embed="rId6">
                       <a:extLst>
                         <a:ext uri="{28A0092B-C50C-407E-A947-70E740481C1C}">
-                          <a14:useLocalDpi xmlns="" xmlns:wpc="http://schemas.microsoft.com/office/word/2010/wordprocessingCanvas" xmlns:mc="http://schemas.openxmlformats.org/markup-compatibility/2006" xmlns:o="urn:schemas-microsoft-com:office:office" xmlns:v="urn:schemas-microsoft-com:vml" xmlns:wp14="http://schemas.microsoft.com/office/word/2010/wordprocessingDrawing" xmlns:w10="urn:schemas-microsoft-com:office:word" xmlns:w="http://schemas.openxmlformats.org/wordprocessingml/2006/main" xmlns:w14="http://schemas.microsoft.com/office/word/2010/wordml" xmlns:wpg="http://schemas.microsoft.com/office/word/2010/wordprocessingGroup" xmlns:wpi="http://schemas.microsoft.com/office/word/2010/wordprocessingInk" xmlns:wps="http://schemas.microsoft.com/office/word/2010/wordprocessingShape" xmlns:a14="http://schemas.microsoft.com/office/drawing/2010/main" val="0"/>
+                          <a14:useLocalDpi xmlns:a14="http://schemas.microsoft.com/office/drawing/2010/main" xmlns:wps="http://schemas.microsoft.com/office/word/2010/wordprocessingShape" xmlns:wpi="http://schemas.microsoft.com/office/word/2010/wordprocessingInk" xmlns:wpg="http://schemas.microsoft.com/office/word/2010/wordprocessingGroup" xmlns:w14="http://schemas.microsoft.com/office/word/2010/wordml" xmlns:w="http://schemas.openxmlformats.org/wordprocessingml/2006/main" xmlns:w10="urn:schemas-microsoft-com:office:word" xmlns:wp14="http://schemas.microsoft.com/office/word/2010/wordprocessingDrawing" xmlns:v="urn:schemas-microsoft-com:vml" xmlns:o="urn:schemas-microsoft-com:office:office" xmlns:mc="http://schemas.openxmlformats.org/markup-compatibility/2006" xmlns:wpc="http://schemas.microsoft.com/office/word/2010/wordprocessingCanvas" xmlns="" val="0"/>
                         </a:ext>
                       </a:extLst>
                     </a:blip>
@@ -121,6 +121,92 @@
       <w:pPr>
         <w:jc w:val="center"/>
         <w:rPr>
+          <w:b/>
+          <w:caps/>
+          <w:color w:val="C00000"/>
+          <w:sz w:val="56"/>
+        </w:rPr>
+      </w:pPr>
+      <w:r>
+        <w:rPr>
+          <w:b/>
+          <w:caps/>
+          <w:color w:val="C00000"/>
+          <w:sz w:val="56"/>
+        </w:rPr>
+        <w:t>VEGAN FOOD ORDERI</w:t>
+      </w:r>
+      <w:r>
+        <w:rPr>
+          <w:b/>
+          <w:caps/>
+          <w:color w:val="C00000"/>
+          <w:sz w:val="56"/>
+        </w:rPr>
+        <w:t>N</w:t>
+      </w:r>
+      <w:r>
+        <w:rPr>
+          <w:b/>
+          <w:caps/>
+          <w:color w:val="C00000"/>
+          <w:sz w:val="56"/>
+        </w:rPr>
+        <w:t>G PLATFORM</w:t>
+      </w:r>
+    </w:p>
+    <w:p>
+      <w:pPr>
+        <w:jc w:val="center"/>
+        <w:rPr>
+          <w:rFonts w:ascii="Times New Roman" w:hAnsi="Times New Roman" w:cs="Times New Roman"/>
+        </w:rPr>
+      </w:pPr>
+      <w:r>
+        <w:rPr>
+          <w:b/>
+          <w:color w:val="C00000"/>
+          <w:sz w:val="44"/>
+        </w:rPr>
+        <w:t xml:space="preserve">Software </w:t>
+      </w:r>
+      <w:r>
+        <w:rPr>
+          <w:b/>
+          <w:color w:val="C00000"/>
+          <w:sz w:val="44"/>
+        </w:rPr>
+        <w:t>Requirement</w:t>
+      </w:r>
+      <w:r>
+        <w:rPr>
+          <w:b/>
+          <w:color w:val="C00000"/>
+          <w:sz w:val="44"/>
+        </w:rPr>
+        <w:t xml:space="preserve"> </w:t>
+      </w:r>
+      <w:r>
+        <w:rPr>
+          <w:b/>
+          <w:color w:val="C00000"/>
+          <w:sz w:val="44"/>
+        </w:rPr>
+        <w:t>Specification</w:t>
+      </w:r>
+    </w:p>
+    <w:p>
+      <w:pPr>
+        <w:jc w:val="center"/>
+        <w:rPr>
+          <w:rFonts w:ascii="Times New Roman" w:hAnsi="Times New Roman" w:cs="Times New Roman"/>
+        </w:rPr>
+      </w:pPr>
+    </w:p>
+    <w:p>
+      <w:pPr>
+        <w:jc w:val="center"/>
+        <w:rPr>
           <w:rFonts w:ascii="Times New Roman" w:hAnsi="Times New Roman" w:cs="Times New Roman"/>
         </w:rPr>
       </w:pPr>
@@ -238,6 +324,179 @@
     <w:p>
       <w:pPr>
         <w:jc w:val="center"/>
+        <w:rPr>
+          <w:rFonts w:ascii="Times New Roman" w:hAnsi="Times New Roman" w:cs="Times New Roman"/>
+        </w:rPr>
+      </w:pPr>
+    </w:p>
+    <w:p>
+      <w:pPr>
+        <w:jc w:val="center"/>
+        <w:rPr>
+          <w:rFonts w:ascii="Times New Roman" w:hAnsi="Times New Roman" w:cs="Times New Roman"/>
+        </w:rPr>
+      </w:pPr>
+    </w:p>
+    <w:p>
+      <w:pPr>
+        <w:jc w:val="center"/>
+        <w:rPr>
+          <w:rFonts w:ascii="Times New Roman" w:hAnsi="Times New Roman" w:cs="Times New Roman"/>
+        </w:rPr>
+      </w:pPr>
+    </w:p>
+    <w:p>
+      <w:pPr>
+        <w:jc w:val="center"/>
+        <w:rPr>
+          <w:rFonts w:ascii="Times New Roman" w:hAnsi="Times New Roman" w:cs="Times New Roman"/>
+        </w:rPr>
+      </w:pPr>
+    </w:p>
+    <w:p>
+      <w:pPr>
+        <w:jc w:val="center"/>
+        <w:rPr>
+          <w:rFonts w:ascii="Times New Roman" w:hAnsi="Times New Roman" w:cs="Times New Roman"/>
+        </w:rPr>
+      </w:pPr>
+    </w:p>
+    <w:p>
+      <w:pPr>
+        <w:jc w:val="center"/>
+        <w:rPr>
+          <w:rFonts w:ascii="Times New Roman" w:hAnsi="Times New Roman" w:cs="Times New Roman"/>
+        </w:rPr>
+      </w:pPr>
+    </w:p>
+    <w:p>
+      <w:pPr>
+        <w:rPr>
+          <w:rFonts w:ascii="Times New Roman" w:hAnsi="Times New Roman" w:cs="Times New Roman"/>
+        </w:rPr>
+      </w:pPr>
+    </w:p>
+    <w:p>
+      <w:pPr>
+        <w:rPr>
+          <w:rFonts w:ascii="Times New Roman" w:hAnsi="Times New Roman" w:cs="Times New Roman"/>
+        </w:rPr>
+      </w:pPr>
+    </w:p>
+    <w:p>
+      <w:pPr>
+        <w:rPr>
+          <w:rFonts w:ascii="Times New Roman" w:hAnsi="Times New Roman" w:cs="Times New Roman"/>
+        </w:rPr>
+      </w:pPr>
+    </w:p>
+    <w:p>
+      <w:pPr>
+        <w:rPr>
+          <w:rFonts w:ascii="Times New Roman" w:hAnsi="Times New Roman" w:cs="Times New Roman"/>
+        </w:rPr>
+      </w:pPr>
+    </w:p>
+    <w:p>
+      <w:pPr>
+        <w:rPr>
+          <w:rFonts w:ascii="Times New Roman" w:hAnsi="Times New Roman" w:cs="Times New Roman"/>
+        </w:rPr>
+      </w:pPr>
+    </w:p>
+    <w:p>
+      <w:pPr>
+        <w:rPr>
+          <w:rFonts w:ascii="Times New Roman" w:hAnsi="Times New Roman" w:cs="Times New Roman"/>
+        </w:rPr>
+      </w:pPr>
+    </w:p>
+    <w:p>
+      <w:pPr>
+        <w:rPr>
+          <w:rFonts w:ascii="Times New Roman" w:hAnsi="Times New Roman" w:cs="Times New Roman"/>
+        </w:rPr>
+      </w:pPr>
+    </w:p>
+    <w:p>
+      <w:pPr>
+        <w:rPr>
+          <w:rFonts w:ascii="Times New Roman" w:hAnsi="Times New Roman" w:cs="Times New Roman"/>
+        </w:rPr>
+      </w:pPr>
+    </w:p>
+    <w:p>
+      <w:pPr>
+        <w:rPr>
+          <w:rFonts w:ascii="Times New Roman" w:hAnsi="Times New Roman" w:cs="Times New Roman"/>
+        </w:rPr>
+      </w:pPr>
+    </w:p>
+    <w:p>
+      <w:pPr>
+        <w:rPr>
+          <w:rFonts w:ascii="Times New Roman" w:hAnsi="Times New Roman" w:cs="Times New Roman"/>
+        </w:rPr>
+      </w:pPr>
+    </w:p>
+    <w:p>
+      <w:pPr>
+        <w:rPr>
+          <w:rFonts w:ascii="Times New Roman" w:hAnsi="Times New Roman" w:cs="Times New Roman"/>
+        </w:rPr>
+      </w:pPr>
+    </w:p>
+    <w:p>
+      <w:pPr>
+        <w:rPr>
+          <w:rFonts w:ascii="Times New Roman" w:hAnsi="Times New Roman" w:cs="Times New Roman"/>
+        </w:rPr>
+      </w:pPr>
+    </w:p>
+    <w:p>
+      <w:pPr>
+        <w:rPr>
+          <w:rFonts w:ascii="Times New Roman" w:hAnsi="Times New Roman" w:cs="Times New Roman"/>
+        </w:rPr>
+      </w:pPr>
+    </w:p>
+    <w:p>
+      <w:pPr>
+        <w:rPr>
+          <w:rFonts w:ascii="Times New Roman" w:hAnsi="Times New Roman" w:cs="Times New Roman"/>
+        </w:rPr>
+      </w:pPr>
+    </w:p>
+    <w:p>
+      <w:pPr>
+        <w:rPr>
+          <w:rFonts w:ascii="Times New Roman" w:hAnsi="Times New Roman" w:cs="Times New Roman"/>
+        </w:rPr>
+      </w:pPr>
+    </w:p>
+    <w:p>
+      <w:pPr>
+        <w:rPr>
+          <w:rFonts w:ascii="Times New Roman" w:hAnsi="Times New Roman" w:cs="Times New Roman"/>
+        </w:rPr>
+      </w:pPr>
+    </w:p>
+    <w:p>
+      <w:pPr>
+        <w:rPr>
+          <w:rFonts w:ascii="Times New Roman" w:hAnsi="Times New Roman" w:cs="Times New Roman"/>
+        </w:rPr>
+      </w:pPr>
+    </w:p>
+    <w:p>
+      <w:pPr>
+        <w:rPr>
+          <w:rFonts w:ascii="Times New Roman" w:hAnsi="Times New Roman" w:cs="Times New Roman"/>
+        </w:rPr>
+      </w:pPr>
+    </w:p>
+    <w:p>
+      <w:pPr>
         <w:rPr>
           <w:rFonts w:ascii="Times New Roman" w:hAnsi="Times New Roman" w:cs="Times New Roman"/>
         </w:rPr>
@@ -503,9 +762,9 @@
         </w:rPr>
         <w:drawing>
           <wp:inline distT="0" distB="0" distL="0" distR="0">
-            <wp:extent cx="5943600" cy="4300254"/>
+            <wp:extent cx="5943600" cy="4386135"/>
             <wp:effectExtent l="19050" t="0" r="0" b="0"/>
-            <wp:docPr id="7" name="Picture 1"/>
+            <wp:docPr id="6" name="Picture 4"/>
             <wp:cNvGraphicFramePr>
               <a:graphicFrameLocks xmlns:a="http://schemas.openxmlformats.org/drawingml/2006/main" noChangeAspect="1"/>
             </wp:cNvGraphicFramePr>
@@ -513,7 +772,7 @@
               <a:graphicData uri="http://schemas.openxmlformats.org/drawingml/2006/picture">
                 <pic:pic xmlns:pic="http://schemas.openxmlformats.org/drawingml/2006/picture">
                   <pic:nvPicPr>
-                    <pic:cNvPr id="0" name="Picture 1"/>
+                    <pic:cNvPr id="0" name="Picture 4"/>
                     <pic:cNvPicPr>
                       <a:picLocks noChangeAspect="1" noChangeArrowheads="1"/>
                     </pic:cNvPicPr>
@@ -528,7 +787,7 @@
                   <pic:spPr bwMode="auto">
                     <a:xfrm>
                       <a:off x="0" y="0"/>
-                      <a:ext cx="5943600" cy="4300254"/>
+                      <a:ext cx="5943600" cy="4386135"/>
                     </a:xfrm>
                     <a:prstGeom prst="rect">
                       <a:avLst/>
@@ -587,8 +846,8 @@
     </w:p>
     <w:tbl>
       <w:tblPr>
-        <w:tblW w:w="9325" w:type="dxa"/>
-        <w:tblInd w:w="323" w:type="dxa"/>
+        <w:tblW w:w="9796" w:type="dxa"/>
+        <w:tblInd w:w="18" w:type="dxa"/>
         <w:tblBorders>
           <w:top w:val="single" w:sz="4" w:space="0" w:color="auto"/>
           <w:left w:val="single" w:sz="4" w:space="0" w:color="auto"/>
@@ -601,9 +860,9 @@
       </w:tblPr>
       <w:tblGrid>
         <w:gridCol w:w="436"/>
-        <w:gridCol w:w="1977"/>
-        <w:gridCol w:w="1523"/>
-        <w:gridCol w:w="5497"/>
+        <w:gridCol w:w="2160"/>
+        <w:gridCol w:w="2264"/>
+        <w:gridCol w:w="4936"/>
       </w:tblGrid>
       <w:tr>
         <w:trPr>
@@ -611,7 +870,7 @@
         </w:trPr>
         <w:tc>
           <w:tcPr>
-            <w:tcW w:w="328" w:type="dxa"/>
+            <w:tcW w:w="436" w:type="dxa"/>
             <w:shd w:val="clear" w:color="auto" w:fill="FFE8E1"/>
             <w:vAlign w:val="center"/>
           </w:tcPr>
@@ -635,7 +894,7 @@
         </w:tc>
         <w:tc>
           <w:tcPr>
-            <w:tcW w:w="1977" w:type="dxa"/>
+            <w:tcW w:w="2160" w:type="dxa"/>
             <w:shd w:val="clear" w:color="auto" w:fill="FFE8E1"/>
             <w:noWrap/>
             <w:vAlign w:val="center"/>
@@ -661,7 +920,7 @@
         </w:tc>
         <w:tc>
           <w:tcPr>
-            <w:tcW w:w="1523" w:type="dxa"/>
+            <w:tcW w:w="2264" w:type="dxa"/>
             <w:shd w:val="clear" w:color="auto" w:fill="FFE8E1"/>
             <w:noWrap/>
             <w:vAlign w:val="center"/>
@@ -687,7 +946,7 @@
         </w:tc>
         <w:tc>
           <w:tcPr>
-            <w:tcW w:w="5497" w:type="dxa"/>
+            <w:tcW w:w="4936" w:type="dxa"/>
             <w:shd w:val="clear" w:color="auto" w:fill="FFE8E1"/>
             <w:noWrap/>
             <w:vAlign w:val="center"/>
@@ -718,7 +977,7 @@
         </w:trPr>
         <w:tc>
           <w:tcPr>
-            <w:tcW w:w="328" w:type="dxa"/>
+            <w:tcW w:w="436" w:type="dxa"/>
             <w:vAlign w:val="center"/>
           </w:tcPr>
           <w:p>
@@ -741,7 +1000,7 @@
         </w:tc>
         <w:tc>
           <w:tcPr>
-            <w:tcW w:w="1977" w:type="dxa"/>
+            <w:tcW w:w="2160" w:type="dxa"/>
             <w:shd w:val="clear" w:color="auto" w:fill="auto"/>
             <w:noWrap/>
             <w:vAlign w:val="center"/>
@@ -766,7 +1025,7 @@
         </w:tc>
         <w:tc>
           <w:tcPr>
-            <w:tcW w:w="1523" w:type="dxa"/>
+            <w:tcW w:w="2264" w:type="dxa"/>
             <w:shd w:val="clear" w:color="auto" w:fill="auto"/>
             <w:noWrap/>
             <w:vAlign w:val="center"/>
@@ -791,7 +1050,7 @@
         </w:tc>
         <w:tc>
           <w:tcPr>
-            <w:tcW w:w="5497" w:type="dxa"/>
+            <w:tcW w:w="4936" w:type="dxa"/>
             <w:shd w:val="clear" w:color="auto" w:fill="auto"/>
             <w:noWrap/>
             <w:vAlign w:val="center"/>
@@ -821,7 +1080,7 @@
         </w:trPr>
         <w:tc>
           <w:tcPr>
-            <w:tcW w:w="328" w:type="dxa"/>
+            <w:tcW w:w="436" w:type="dxa"/>
             <w:vAlign w:val="center"/>
           </w:tcPr>
           <w:p>
@@ -844,7 +1103,7 @@
         </w:tc>
         <w:tc>
           <w:tcPr>
-            <w:tcW w:w="1977" w:type="dxa"/>
+            <w:tcW w:w="2160" w:type="dxa"/>
             <w:shd w:val="clear" w:color="auto" w:fill="auto"/>
             <w:noWrap/>
             <w:vAlign w:val="center"/>
@@ -869,7 +1128,7 @@
         </w:tc>
         <w:tc>
           <w:tcPr>
-            <w:tcW w:w="1523" w:type="dxa"/>
+            <w:tcW w:w="2264" w:type="dxa"/>
             <w:shd w:val="clear" w:color="auto" w:fill="auto"/>
             <w:noWrap/>
             <w:vAlign w:val="center"/>
@@ -894,7 +1153,7 @@
         </w:tc>
         <w:tc>
           <w:tcPr>
-            <w:tcW w:w="5497" w:type="dxa"/>
+            <w:tcW w:w="4936" w:type="dxa"/>
             <w:shd w:val="clear" w:color="auto" w:fill="auto"/>
             <w:noWrap/>
             <w:vAlign w:val="center"/>
@@ -924,7 +1183,7 @@
         </w:trPr>
         <w:tc>
           <w:tcPr>
-            <w:tcW w:w="328" w:type="dxa"/>
+            <w:tcW w:w="436" w:type="dxa"/>
             <w:vAlign w:val="center"/>
           </w:tcPr>
           <w:p>
@@ -947,7 +1206,7 @@
         </w:tc>
         <w:tc>
           <w:tcPr>
-            <w:tcW w:w="1977" w:type="dxa"/>
+            <w:tcW w:w="2160" w:type="dxa"/>
             <w:shd w:val="clear" w:color="auto" w:fill="auto"/>
             <w:noWrap/>
             <w:vAlign w:val="center"/>
@@ -971,7 +1230,7 @@
         </w:tc>
         <w:tc>
           <w:tcPr>
-            <w:tcW w:w="1523" w:type="dxa"/>
+            <w:tcW w:w="2264" w:type="dxa"/>
             <w:shd w:val="clear" w:color="auto" w:fill="auto"/>
             <w:noWrap/>
             <w:vAlign w:val="center"/>
@@ -995,7 +1254,7 @@
         </w:tc>
         <w:tc>
           <w:tcPr>
-            <w:tcW w:w="5497" w:type="dxa"/>
+            <w:tcW w:w="4936" w:type="dxa"/>
             <w:shd w:val="clear" w:color="auto" w:fill="auto"/>
             <w:noWrap/>
             <w:vAlign w:val="center"/>
@@ -1024,7 +1283,7 @@
         </w:trPr>
         <w:tc>
           <w:tcPr>
-            <w:tcW w:w="328" w:type="dxa"/>
+            <w:tcW w:w="436" w:type="dxa"/>
             <w:vAlign w:val="center"/>
           </w:tcPr>
           <w:p>
@@ -1047,7 +1306,7 @@
         </w:tc>
         <w:tc>
           <w:tcPr>
-            <w:tcW w:w="1977" w:type="dxa"/>
+            <w:tcW w:w="2160" w:type="dxa"/>
             <w:shd w:val="clear" w:color="auto" w:fill="auto"/>
             <w:noWrap/>
             <w:vAlign w:val="center"/>
@@ -1071,7 +1330,7 @@
         </w:tc>
         <w:tc>
           <w:tcPr>
-            <w:tcW w:w="1523" w:type="dxa"/>
+            <w:tcW w:w="2264" w:type="dxa"/>
             <w:shd w:val="clear" w:color="auto" w:fill="auto"/>
             <w:noWrap/>
             <w:vAlign w:val="center"/>
@@ -1095,25 +1354,39 @@
         </w:tc>
         <w:tc>
           <w:tcPr>
-            <w:tcW w:w="5497" w:type="dxa"/>
-            <w:shd w:val="clear" w:color="auto" w:fill="auto"/>
-            <w:noWrap/>
-            <w:vAlign w:val="center"/>
-          </w:tcPr>
-          <w:p>
-            <w:pPr>
-              <w:spacing w:after="0"/>
-              <w:rPr>
-                <w:rFonts w:ascii="Times New Roman" w:eastAsia="Times New Roman" w:hAnsi="Times New Roman" w:cs="Times New Roman"/>
-                <w:color w:val="000000"/>
-              </w:rPr>
-            </w:pPr>
-            <w:r>
-              <w:rPr>
-                <w:rFonts w:ascii="Times New Roman" w:eastAsia="Times New Roman" w:hAnsi="Times New Roman" w:cs="Times New Roman"/>
-                <w:color w:val="000000"/>
-              </w:rPr>
-              <w:t>Detailed information of users wil be displayed</w:t>
+            <w:tcW w:w="4936" w:type="dxa"/>
+            <w:shd w:val="clear" w:color="auto" w:fill="auto"/>
+            <w:noWrap/>
+            <w:vAlign w:val="center"/>
+          </w:tcPr>
+          <w:p>
+            <w:pPr>
+              <w:spacing w:after="0"/>
+              <w:rPr>
+                <w:rFonts w:ascii="Times New Roman" w:eastAsia="Times New Roman" w:hAnsi="Times New Roman" w:cs="Times New Roman"/>
+                <w:color w:val="000000"/>
+              </w:rPr>
+            </w:pPr>
+            <w:r>
+              <w:rPr>
+                <w:rFonts w:ascii="Times New Roman" w:eastAsia="Times New Roman" w:hAnsi="Times New Roman" w:cs="Times New Roman"/>
+                <w:color w:val="000000"/>
+              </w:rPr>
+              <w:t>Detailed information of users wil</w:t>
+            </w:r>
+            <w:r>
+              <w:rPr>
+                <w:rFonts w:ascii="Times New Roman" w:eastAsia="Times New Roman" w:hAnsi="Times New Roman" w:cs="Times New Roman"/>
+                <w:color w:val="000000"/>
+              </w:rPr>
+              <w:t>l</w:t>
+            </w:r>
+            <w:r>
+              <w:rPr>
+                <w:rFonts w:ascii="Times New Roman" w:eastAsia="Times New Roman" w:hAnsi="Times New Roman" w:cs="Times New Roman"/>
+                <w:color w:val="000000"/>
+              </w:rPr>
+              <w:t xml:space="preserve"> be displayed</w:t>
             </w:r>
           </w:p>
         </w:tc>
@@ -1124,7 +1397,7 @@
         </w:trPr>
         <w:tc>
           <w:tcPr>
-            <w:tcW w:w="328" w:type="dxa"/>
+            <w:tcW w:w="436" w:type="dxa"/>
             <w:vAlign w:val="center"/>
           </w:tcPr>
           <w:p>
@@ -1147,7 +1420,7 @@
         </w:tc>
         <w:tc>
           <w:tcPr>
-            <w:tcW w:w="1977" w:type="dxa"/>
+            <w:tcW w:w="2160" w:type="dxa"/>
             <w:shd w:val="clear" w:color="auto" w:fill="auto"/>
             <w:noWrap/>
             <w:vAlign w:val="center"/>
@@ -1171,7 +1444,7 @@
         </w:tc>
         <w:tc>
           <w:tcPr>
-            <w:tcW w:w="1523" w:type="dxa"/>
+            <w:tcW w:w="2264" w:type="dxa"/>
             <w:shd w:val="clear" w:color="auto" w:fill="auto"/>
             <w:noWrap/>
             <w:vAlign w:val="center"/>
@@ -1195,25 +1468,39 @@
         </w:tc>
         <w:tc>
           <w:tcPr>
-            <w:tcW w:w="5497" w:type="dxa"/>
-            <w:shd w:val="clear" w:color="auto" w:fill="auto"/>
-            <w:noWrap/>
-            <w:vAlign w:val="center"/>
-          </w:tcPr>
-          <w:p>
-            <w:pPr>
-              <w:spacing w:after="0"/>
-              <w:rPr>
-                <w:rFonts w:ascii="Times New Roman" w:eastAsia="Times New Roman" w:hAnsi="Times New Roman" w:cs="Times New Roman"/>
-                <w:color w:val="000000"/>
-              </w:rPr>
-            </w:pPr>
-            <w:r>
-              <w:rPr>
-                <w:rFonts w:ascii="Times New Roman" w:eastAsia="Times New Roman" w:hAnsi="Times New Roman" w:cs="Times New Roman"/>
-                <w:color w:val="000000"/>
-              </w:rPr>
-              <w:t>A form where user can edit their personal information</w:t>
+            <w:tcW w:w="4936" w:type="dxa"/>
+            <w:shd w:val="clear" w:color="auto" w:fill="auto"/>
+            <w:noWrap/>
+            <w:vAlign w:val="center"/>
+          </w:tcPr>
+          <w:p>
+            <w:pPr>
+              <w:spacing w:after="0"/>
+              <w:rPr>
+                <w:rFonts w:ascii="Times New Roman" w:eastAsia="Times New Roman" w:hAnsi="Times New Roman" w:cs="Times New Roman"/>
+                <w:color w:val="000000"/>
+              </w:rPr>
+            </w:pPr>
+            <w:r>
+              <w:rPr>
+                <w:rFonts w:ascii="Times New Roman" w:eastAsia="Times New Roman" w:hAnsi="Times New Roman" w:cs="Times New Roman"/>
+                <w:color w:val="000000"/>
+              </w:rPr>
+              <w:t xml:space="preserve">A </w:t>
+            </w:r>
+            <w:r>
+              <w:rPr>
+                <w:rFonts w:ascii="Times New Roman" w:eastAsia="Times New Roman" w:hAnsi="Times New Roman" w:cs="Times New Roman"/>
+                <w:color w:val="000000"/>
+              </w:rPr>
+              <w:t>page</w:t>
+            </w:r>
+            <w:r>
+              <w:rPr>
+                <w:rFonts w:ascii="Times New Roman" w:eastAsia="Times New Roman" w:hAnsi="Times New Roman" w:cs="Times New Roman"/>
+                <w:color w:val="000000"/>
+              </w:rPr>
+              <w:t xml:space="preserve"> where user can edit their personal information</w:t>
             </w:r>
           </w:p>
         </w:tc>
@@ -1224,7 +1511,7 @@
         </w:trPr>
         <w:tc>
           <w:tcPr>
-            <w:tcW w:w="328" w:type="dxa"/>
+            <w:tcW w:w="436" w:type="dxa"/>
             <w:vAlign w:val="center"/>
           </w:tcPr>
           <w:p>
@@ -1247,7 +1534,7 @@
         </w:tc>
         <w:tc>
           <w:tcPr>
-            <w:tcW w:w="1977" w:type="dxa"/>
+            <w:tcW w:w="2160" w:type="dxa"/>
             <w:shd w:val="clear" w:color="auto" w:fill="auto"/>
             <w:noWrap/>
             <w:vAlign w:val="center"/>
@@ -1271,7 +1558,7 @@
         </w:tc>
         <w:tc>
           <w:tcPr>
-            <w:tcW w:w="1523" w:type="dxa"/>
+            <w:tcW w:w="2264" w:type="dxa"/>
             <w:shd w:val="clear" w:color="auto" w:fill="auto"/>
             <w:noWrap/>
             <w:vAlign w:val="center"/>
@@ -1295,7 +1582,7 @@
         </w:tc>
         <w:tc>
           <w:tcPr>
-            <w:tcW w:w="5497" w:type="dxa"/>
+            <w:tcW w:w="4936" w:type="dxa"/>
             <w:shd w:val="clear" w:color="auto" w:fill="auto"/>
             <w:noWrap/>
             <w:vAlign w:val="center"/>
@@ -1324,7 +1611,7 @@
         </w:trPr>
         <w:tc>
           <w:tcPr>
-            <w:tcW w:w="328" w:type="dxa"/>
+            <w:tcW w:w="436" w:type="dxa"/>
             <w:vAlign w:val="center"/>
           </w:tcPr>
           <w:p>
@@ -1347,73 +1634,104 @@
         </w:tc>
         <w:tc>
           <w:tcPr>
-            <w:tcW w:w="1977" w:type="dxa"/>
-            <w:shd w:val="clear" w:color="auto" w:fill="auto"/>
-            <w:noWrap/>
-            <w:vAlign w:val="center"/>
-          </w:tcPr>
-          <w:p>
-            <w:pPr>
-              <w:spacing w:after="0"/>
-              <w:rPr>
-                <w:rFonts w:ascii="Times New Roman" w:eastAsia="Times New Roman" w:hAnsi="Times New Roman" w:cs="Times New Roman"/>
-                <w:color w:val="000000"/>
-              </w:rPr>
-            </w:pPr>
-            <w:r>
-              <w:rPr>
-                <w:rFonts w:ascii="Times New Roman" w:eastAsia="Times New Roman" w:hAnsi="Times New Roman" w:cs="Times New Roman"/>
-                <w:color w:val="000000"/>
-              </w:rPr>
-              <w:t>Create a home-cook account</w:t>
-            </w:r>
-          </w:p>
-        </w:tc>
-        <w:tc>
-          <w:tcPr>
-            <w:tcW w:w="1523" w:type="dxa"/>
-            <w:shd w:val="clear" w:color="auto" w:fill="auto"/>
-            <w:noWrap/>
-            <w:vAlign w:val="center"/>
-          </w:tcPr>
-          <w:p>
-            <w:pPr>
-              <w:spacing w:after="0"/>
-              <w:rPr>
-                <w:rFonts w:ascii="Times New Roman" w:eastAsia="Times New Roman" w:hAnsi="Times New Roman" w:cs="Times New Roman"/>
-                <w:color w:val="000000"/>
-              </w:rPr>
-            </w:pPr>
-            <w:r>
-              <w:rPr>
-                <w:rFonts w:ascii="Times New Roman" w:eastAsia="Times New Roman" w:hAnsi="Times New Roman" w:cs="Times New Roman"/>
-                <w:color w:val="000000"/>
-              </w:rPr>
+            <w:tcW w:w="2160" w:type="dxa"/>
+            <w:shd w:val="clear" w:color="auto" w:fill="auto"/>
+            <w:noWrap/>
+            <w:vAlign w:val="center"/>
+          </w:tcPr>
+          <w:p>
+            <w:pPr>
+              <w:spacing w:after="0"/>
+              <w:rPr>
+                <w:rFonts w:ascii="Times New Roman" w:eastAsia="Times New Roman" w:hAnsi="Times New Roman" w:cs="Times New Roman"/>
+                <w:color w:val="000000"/>
+              </w:rPr>
+            </w:pPr>
+            <w:r>
+              <w:rPr>
+                <w:rFonts w:ascii="Times New Roman" w:eastAsia="Times New Roman" w:hAnsi="Times New Roman" w:cs="Times New Roman"/>
+                <w:color w:val="000000"/>
+              </w:rPr>
+              <w:t xml:space="preserve">Create a home-cook </w:t>
+            </w:r>
+            <w:r>
+              <w:rPr>
+                <w:rFonts w:ascii="Times New Roman" w:eastAsia="Times New Roman" w:hAnsi="Times New Roman" w:cs="Times New Roman"/>
+                <w:color w:val="000000"/>
+              </w:rPr>
+              <w:lastRenderedPageBreak/>
+              <w:t>account</w:t>
+            </w:r>
+          </w:p>
+        </w:tc>
+        <w:tc>
+          <w:tcPr>
+            <w:tcW w:w="2264" w:type="dxa"/>
+            <w:shd w:val="clear" w:color="auto" w:fill="auto"/>
+            <w:noWrap/>
+            <w:vAlign w:val="center"/>
+          </w:tcPr>
+          <w:p>
+            <w:pPr>
+              <w:spacing w:after="0"/>
+              <w:rPr>
+                <w:rFonts w:ascii="Times New Roman" w:eastAsia="Times New Roman" w:hAnsi="Times New Roman" w:cs="Times New Roman"/>
+                <w:color w:val="000000"/>
+              </w:rPr>
+            </w:pPr>
+            <w:r>
+              <w:rPr>
+                <w:rFonts w:ascii="Times New Roman" w:eastAsia="Times New Roman" w:hAnsi="Times New Roman" w:cs="Times New Roman"/>
+                <w:color w:val="000000"/>
+              </w:rPr>
+              <w:lastRenderedPageBreak/>
               <w:t>Create Home-cook</w:t>
             </w:r>
           </w:p>
         </w:tc>
         <w:tc>
           <w:tcPr>
-            <w:tcW w:w="5497" w:type="dxa"/>
-            <w:shd w:val="clear" w:color="auto" w:fill="auto"/>
-            <w:noWrap/>
-            <w:vAlign w:val="center"/>
-          </w:tcPr>
-          <w:p>
-            <w:pPr>
-              <w:spacing w:after="0"/>
-              <w:rPr>
-                <w:rFonts w:ascii="Times New Roman" w:eastAsia="Times New Roman" w:hAnsi="Times New Roman" w:cs="Times New Roman"/>
-                <w:color w:val="000000"/>
-              </w:rPr>
-            </w:pPr>
-            <w:r>
-              <w:rPr>
-                <w:rFonts w:ascii="Times New Roman" w:eastAsia="Times New Roman" w:hAnsi="Times New Roman" w:cs="Times New Roman"/>
-                <w:color w:val="000000"/>
-              </w:rPr>
-              <w:t>A form where admin can create a new account for home-cook</w:t>
+            <w:tcW w:w="4936" w:type="dxa"/>
+            <w:shd w:val="clear" w:color="auto" w:fill="auto"/>
+            <w:noWrap/>
+            <w:vAlign w:val="center"/>
+          </w:tcPr>
+          <w:p>
+            <w:pPr>
+              <w:spacing w:after="0"/>
+              <w:rPr>
+                <w:rFonts w:ascii="Times New Roman" w:eastAsia="Times New Roman" w:hAnsi="Times New Roman" w:cs="Times New Roman"/>
+                <w:color w:val="000000"/>
+              </w:rPr>
+            </w:pPr>
+            <w:r>
+              <w:rPr>
+                <w:rFonts w:ascii="Times New Roman" w:eastAsia="Times New Roman" w:hAnsi="Times New Roman" w:cs="Times New Roman"/>
+                <w:color w:val="000000"/>
+              </w:rPr>
+              <w:t xml:space="preserve">A </w:t>
+            </w:r>
+            <w:r>
+              <w:rPr>
+                <w:rFonts w:ascii="Times New Roman" w:eastAsia="Times New Roman" w:hAnsi="Times New Roman" w:cs="Times New Roman"/>
+                <w:color w:val="000000"/>
+              </w:rPr>
+              <w:t>pop-up window where admin can</w:t>
+            </w:r>
+            <w:r>
+              <w:rPr>
+                <w:rFonts w:ascii="Times New Roman" w:eastAsia="Times New Roman" w:hAnsi="Times New Roman" w:cs="Times New Roman"/>
+                <w:color w:val="000000"/>
+              </w:rPr>
+              <w:t xml:space="preserve"> create a new </w:t>
+            </w:r>
+            <w:r>
+              <w:rPr>
+                <w:rFonts w:ascii="Times New Roman" w:eastAsia="Times New Roman" w:hAnsi="Times New Roman" w:cs="Times New Roman"/>
+                <w:color w:val="000000"/>
+              </w:rPr>
+              <w:lastRenderedPageBreak/>
+              <w:t>account for home-cook</w:t>
             </w:r>
           </w:p>
         </w:tc>
@@ -1424,122 +1742,97 @@
         </w:trPr>
         <w:tc>
           <w:tcPr>
-            <w:tcW w:w="328" w:type="dxa"/>
-            <w:vAlign w:val="center"/>
-          </w:tcPr>
-          <w:p>
-            <w:pPr>
-              <w:spacing w:after="0"/>
-              <w:jc w:val="center"/>
-              <w:rPr>
-                <w:rFonts w:ascii="Times New Roman" w:eastAsia="Times New Roman" w:hAnsi="Times New Roman" w:cs="Times New Roman"/>
-                <w:color w:val="000000"/>
-              </w:rPr>
-            </w:pPr>
-            <w:r>
-              <w:rPr>
-                <w:rFonts w:ascii="Times New Roman" w:eastAsia="Times New Roman" w:hAnsi="Times New Roman" w:cs="Times New Roman"/>
-                <w:color w:val="000000"/>
-              </w:rPr>
+            <w:tcW w:w="436" w:type="dxa"/>
+            <w:vAlign w:val="center"/>
+          </w:tcPr>
+          <w:p>
+            <w:pPr>
+              <w:spacing w:after="0"/>
+              <w:jc w:val="center"/>
+              <w:rPr>
+                <w:rFonts w:ascii="Times New Roman" w:eastAsia="Times New Roman" w:hAnsi="Times New Roman" w:cs="Times New Roman"/>
+                <w:color w:val="000000"/>
+              </w:rPr>
+            </w:pPr>
+            <w:r>
+              <w:rPr>
+                <w:rFonts w:ascii="Times New Roman" w:eastAsia="Times New Roman" w:hAnsi="Times New Roman" w:cs="Times New Roman"/>
+                <w:color w:val="000000"/>
+              </w:rPr>
+              <w:lastRenderedPageBreak/>
               <w:t>8</w:t>
             </w:r>
           </w:p>
         </w:tc>
         <w:tc>
           <w:tcPr>
-            <w:tcW w:w="1977" w:type="dxa"/>
-            <w:shd w:val="clear" w:color="auto" w:fill="auto"/>
-            <w:noWrap/>
-            <w:vAlign w:val="center"/>
-          </w:tcPr>
-          <w:p>
-            <w:pPr>
-              <w:spacing w:after="0"/>
-              <w:rPr>
-                <w:rFonts w:ascii="Times New Roman" w:eastAsia="Times New Roman" w:hAnsi="Times New Roman" w:cs="Times New Roman"/>
-                <w:color w:val="000000"/>
-              </w:rPr>
-            </w:pPr>
-            <w:r>
-              <w:rPr>
-                <w:rFonts w:ascii="Times New Roman" w:eastAsia="Times New Roman" w:hAnsi="Times New Roman" w:cs="Times New Roman"/>
-                <w:color w:val="000000"/>
-              </w:rPr>
-              <w:t>Disable a home-</w:t>
-            </w:r>
-            <w:r>
-              <w:rPr>
-                <w:rFonts w:ascii="Times New Roman" w:eastAsia="Times New Roman" w:hAnsi="Times New Roman" w:cs="Times New Roman"/>
-                <w:color w:val="000000"/>
-              </w:rPr>
-              <w:lastRenderedPageBreak/>
-              <w:t>cook account</w:t>
-            </w:r>
-          </w:p>
-        </w:tc>
-        <w:tc>
-          <w:tcPr>
-            <w:tcW w:w="1523" w:type="dxa"/>
-            <w:shd w:val="clear" w:color="auto" w:fill="auto"/>
-            <w:noWrap/>
-            <w:vAlign w:val="center"/>
-          </w:tcPr>
-          <w:p>
-            <w:pPr>
-              <w:spacing w:after="0"/>
-              <w:rPr>
-                <w:rFonts w:ascii="Times New Roman" w:eastAsia="Times New Roman" w:hAnsi="Times New Roman" w:cs="Times New Roman"/>
-                <w:color w:val="000000"/>
-              </w:rPr>
-            </w:pPr>
-            <w:r>
-              <w:rPr>
-                <w:rFonts w:ascii="Times New Roman" w:eastAsia="Times New Roman" w:hAnsi="Times New Roman" w:cs="Times New Roman"/>
-                <w:color w:val="000000"/>
-              </w:rPr>
-              <w:lastRenderedPageBreak/>
-              <w:t xml:space="preserve">Confirmation </w:t>
-            </w:r>
-            <w:r>
-              <w:rPr>
-                <w:rFonts w:ascii="Times New Roman" w:eastAsia="Times New Roman" w:hAnsi="Times New Roman" w:cs="Times New Roman"/>
-                <w:color w:val="000000"/>
-              </w:rPr>
-              <w:lastRenderedPageBreak/>
-              <w:t>of disability</w:t>
-            </w:r>
-          </w:p>
-        </w:tc>
-        <w:tc>
-          <w:tcPr>
-            <w:tcW w:w="5497" w:type="dxa"/>
-            <w:shd w:val="clear" w:color="auto" w:fill="auto"/>
-            <w:noWrap/>
-            <w:vAlign w:val="center"/>
-          </w:tcPr>
-          <w:p>
-            <w:pPr>
-              <w:spacing w:after="0"/>
-              <w:rPr>
-                <w:rFonts w:ascii="Times New Roman" w:eastAsia="Times New Roman" w:hAnsi="Times New Roman" w:cs="Times New Roman"/>
-                <w:color w:val="000000"/>
-              </w:rPr>
-            </w:pPr>
-            <w:r>
-              <w:rPr>
-                <w:rFonts w:ascii="Times New Roman" w:eastAsia="Times New Roman" w:hAnsi="Times New Roman" w:cs="Times New Roman"/>
-                <w:color w:val="000000"/>
-              </w:rPr>
-              <w:lastRenderedPageBreak/>
-              <w:t xml:space="preserve">A pop-up box to confirm whether to disable the selected </w:t>
-            </w:r>
-            <w:r>
-              <w:rPr>
-                <w:rFonts w:ascii="Times New Roman" w:eastAsia="Times New Roman" w:hAnsi="Times New Roman" w:cs="Times New Roman"/>
-                <w:color w:val="000000"/>
-              </w:rPr>
-              <w:lastRenderedPageBreak/>
-              <w:t>account or not</w:t>
+            <w:tcW w:w="2160" w:type="dxa"/>
+            <w:shd w:val="clear" w:color="auto" w:fill="auto"/>
+            <w:noWrap/>
+            <w:vAlign w:val="center"/>
+          </w:tcPr>
+          <w:p>
+            <w:pPr>
+              <w:spacing w:after="0"/>
+              <w:rPr>
+                <w:rFonts w:ascii="Times New Roman" w:eastAsia="Times New Roman" w:hAnsi="Times New Roman" w:cs="Times New Roman"/>
+                <w:color w:val="000000"/>
+              </w:rPr>
+            </w:pPr>
+            <w:r>
+              <w:rPr>
+                <w:rFonts w:ascii="Times New Roman" w:eastAsia="Times New Roman" w:hAnsi="Times New Roman" w:cs="Times New Roman"/>
+                <w:color w:val="000000"/>
+              </w:rPr>
+              <w:t>Disable a home-cook account</w:t>
+            </w:r>
+          </w:p>
+        </w:tc>
+        <w:tc>
+          <w:tcPr>
+            <w:tcW w:w="2264" w:type="dxa"/>
+            <w:shd w:val="clear" w:color="auto" w:fill="auto"/>
+            <w:noWrap/>
+            <w:vAlign w:val="center"/>
+          </w:tcPr>
+          <w:p>
+            <w:pPr>
+              <w:spacing w:after="0"/>
+              <w:rPr>
+                <w:rFonts w:ascii="Times New Roman" w:eastAsia="Times New Roman" w:hAnsi="Times New Roman" w:cs="Times New Roman"/>
+                <w:color w:val="000000"/>
+              </w:rPr>
+            </w:pPr>
+            <w:r>
+              <w:rPr>
+                <w:rFonts w:ascii="Times New Roman" w:eastAsia="Times New Roman" w:hAnsi="Times New Roman" w:cs="Times New Roman"/>
+                <w:color w:val="000000"/>
+              </w:rPr>
+              <w:t>Confirmation of disability</w:t>
+            </w:r>
+          </w:p>
+        </w:tc>
+        <w:tc>
+          <w:tcPr>
+            <w:tcW w:w="4936" w:type="dxa"/>
+            <w:shd w:val="clear" w:color="auto" w:fill="auto"/>
+            <w:noWrap/>
+            <w:vAlign w:val="center"/>
+          </w:tcPr>
+          <w:p>
+            <w:pPr>
+              <w:spacing w:after="0"/>
+              <w:rPr>
+                <w:rFonts w:ascii="Times New Roman" w:eastAsia="Times New Roman" w:hAnsi="Times New Roman" w:cs="Times New Roman"/>
+                <w:color w:val="000000"/>
+              </w:rPr>
+            </w:pPr>
+            <w:r>
+              <w:rPr>
+                <w:rFonts w:ascii="Times New Roman" w:eastAsia="Times New Roman" w:hAnsi="Times New Roman" w:cs="Times New Roman"/>
+                <w:color w:val="000000"/>
+              </w:rPr>
+              <w:t>A pop-up box to confirm whether to disable the selected account or not</w:t>
             </w:r>
           </w:p>
         </w:tc>
@@ -1550,31 +1843,30 @@
         </w:trPr>
         <w:tc>
           <w:tcPr>
-            <w:tcW w:w="328" w:type="dxa"/>
-            <w:vAlign w:val="center"/>
-          </w:tcPr>
-          <w:p>
-            <w:pPr>
-              <w:spacing w:after="0"/>
-              <w:jc w:val="center"/>
-              <w:rPr>
-                <w:rFonts w:ascii="Times New Roman" w:eastAsia="Times New Roman" w:hAnsi="Times New Roman" w:cs="Times New Roman"/>
-                <w:color w:val="000000"/>
-              </w:rPr>
-            </w:pPr>
-            <w:r>
-              <w:rPr>
-                <w:rFonts w:ascii="Times New Roman" w:eastAsia="Times New Roman" w:hAnsi="Times New Roman" w:cs="Times New Roman"/>
-                <w:color w:val="000000"/>
-              </w:rPr>
-              <w:lastRenderedPageBreak/>
+            <w:tcW w:w="436" w:type="dxa"/>
+            <w:vAlign w:val="center"/>
+          </w:tcPr>
+          <w:p>
+            <w:pPr>
+              <w:spacing w:after="0"/>
+              <w:jc w:val="center"/>
+              <w:rPr>
+                <w:rFonts w:ascii="Times New Roman" w:eastAsia="Times New Roman" w:hAnsi="Times New Roman" w:cs="Times New Roman"/>
+                <w:color w:val="000000"/>
+              </w:rPr>
+            </w:pPr>
+            <w:r>
+              <w:rPr>
+                <w:rFonts w:ascii="Times New Roman" w:eastAsia="Times New Roman" w:hAnsi="Times New Roman" w:cs="Times New Roman"/>
+                <w:color w:val="000000"/>
+              </w:rPr>
               <w:t>9</w:t>
             </w:r>
           </w:p>
         </w:tc>
         <w:tc>
           <w:tcPr>
-            <w:tcW w:w="1977" w:type="dxa"/>
+            <w:tcW w:w="2160" w:type="dxa"/>
             <w:shd w:val="clear" w:color="auto" w:fill="auto"/>
             <w:noWrap/>
             <w:vAlign w:val="center"/>
@@ -1598,49 +1890,56 @@
         </w:tc>
         <w:tc>
           <w:tcPr>
-            <w:tcW w:w="1523" w:type="dxa"/>
-            <w:shd w:val="clear" w:color="auto" w:fill="auto"/>
-            <w:noWrap/>
-            <w:vAlign w:val="center"/>
-          </w:tcPr>
-          <w:p>
-            <w:pPr>
-              <w:spacing w:after="0"/>
-              <w:rPr>
-                <w:rFonts w:ascii="Times New Roman" w:eastAsia="Times New Roman" w:hAnsi="Times New Roman" w:cs="Times New Roman"/>
-                <w:color w:val="000000"/>
-              </w:rPr>
-            </w:pPr>
-            <w:r>
-              <w:rPr>
-                <w:rFonts w:ascii="Times New Roman" w:eastAsia="Times New Roman" w:hAnsi="Times New Roman" w:cs="Times New Roman"/>
-                <w:color w:val="000000"/>
-              </w:rPr>
-              <w:t>List Order</w:t>
-            </w:r>
-          </w:p>
-        </w:tc>
-        <w:tc>
-          <w:tcPr>
-            <w:tcW w:w="5497" w:type="dxa"/>
-            <w:shd w:val="clear" w:color="auto" w:fill="auto"/>
-            <w:noWrap/>
-            <w:vAlign w:val="center"/>
-          </w:tcPr>
-          <w:p>
-            <w:pPr>
-              <w:spacing w:after="0"/>
-              <w:rPr>
-                <w:rFonts w:ascii="Times New Roman" w:eastAsia="Times New Roman" w:hAnsi="Times New Roman" w:cs="Times New Roman"/>
-                <w:color w:val="000000"/>
-              </w:rPr>
-            </w:pPr>
-            <w:r>
-              <w:rPr>
-                <w:rFonts w:ascii="Times New Roman" w:eastAsia="Times New Roman" w:hAnsi="Times New Roman" w:cs="Times New Roman"/>
-                <w:color w:val="000000"/>
-              </w:rPr>
-              <w:t>A list of past orders by current user</w:t>
+            <w:tcW w:w="2264" w:type="dxa"/>
+            <w:shd w:val="clear" w:color="auto" w:fill="auto"/>
+            <w:noWrap/>
+            <w:vAlign w:val="center"/>
+          </w:tcPr>
+          <w:p>
+            <w:pPr>
+              <w:spacing w:after="0"/>
+              <w:rPr>
+                <w:rFonts w:ascii="Times New Roman" w:eastAsia="Times New Roman" w:hAnsi="Times New Roman" w:cs="Times New Roman"/>
+                <w:color w:val="000000"/>
+              </w:rPr>
+            </w:pPr>
+            <w:r>
+              <w:rPr>
+                <w:rFonts w:ascii="Times New Roman" w:eastAsia="Times New Roman" w:hAnsi="Times New Roman" w:cs="Times New Roman"/>
+                <w:color w:val="000000"/>
+              </w:rPr>
+              <w:t>Order List</w:t>
+            </w:r>
+          </w:p>
+        </w:tc>
+        <w:tc>
+          <w:tcPr>
+            <w:tcW w:w="4936" w:type="dxa"/>
+            <w:shd w:val="clear" w:color="auto" w:fill="auto"/>
+            <w:noWrap/>
+            <w:vAlign w:val="center"/>
+          </w:tcPr>
+          <w:p>
+            <w:pPr>
+              <w:spacing w:after="0"/>
+              <w:rPr>
+                <w:rFonts w:ascii="Times New Roman" w:eastAsia="Times New Roman" w:hAnsi="Times New Roman" w:cs="Times New Roman"/>
+                <w:color w:val="000000"/>
+              </w:rPr>
+            </w:pPr>
+            <w:r>
+              <w:rPr>
+                <w:rFonts w:ascii="Times New Roman" w:eastAsia="Times New Roman" w:hAnsi="Times New Roman" w:cs="Times New Roman"/>
+                <w:color w:val="000000"/>
+              </w:rPr>
+              <w:t>A list of orders belong to the current</w:t>
+            </w:r>
+            <w:r>
+              <w:rPr>
+                <w:rFonts w:ascii="Times New Roman" w:eastAsia="Times New Roman" w:hAnsi="Times New Roman" w:cs="Times New Roman"/>
+                <w:color w:val="000000"/>
+              </w:rPr>
+              <w:t xml:space="preserve"> user</w:t>
             </w:r>
           </w:p>
         </w:tc>
@@ -1651,7 +1950,7 @@
         </w:trPr>
         <w:tc>
           <w:tcPr>
-            <w:tcW w:w="328" w:type="dxa"/>
+            <w:tcW w:w="436" w:type="dxa"/>
             <w:vAlign w:val="center"/>
           </w:tcPr>
           <w:p>
@@ -1674,7 +1973,7 @@
         </w:tc>
         <w:tc>
           <w:tcPr>
-            <w:tcW w:w="1977" w:type="dxa"/>
+            <w:tcW w:w="2160" w:type="dxa"/>
             <w:shd w:val="clear" w:color="auto" w:fill="auto"/>
             <w:noWrap/>
             <w:vAlign w:val="center"/>
@@ -1698,7 +1997,7 @@
         </w:tc>
         <w:tc>
           <w:tcPr>
-            <w:tcW w:w="1523" w:type="dxa"/>
+            <w:tcW w:w="2264" w:type="dxa"/>
             <w:shd w:val="clear" w:color="auto" w:fill="auto"/>
             <w:noWrap/>
             <w:vAlign w:val="center"/>
@@ -1722,7 +2021,7 @@
         </w:tc>
         <w:tc>
           <w:tcPr>
-            <w:tcW w:w="5497" w:type="dxa"/>
+            <w:tcW w:w="4936" w:type="dxa"/>
             <w:shd w:val="clear" w:color="auto" w:fill="auto"/>
             <w:noWrap/>
             <w:vAlign w:val="center"/>
@@ -1751,7 +2050,7 @@
         </w:trPr>
         <w:tc>
           <w:tcPr>
-            <w:tcW w:w="328" w:type="dxa"/>
+            <w:tcW w:w="436" w:type="dxa"/>
             <w:vAlign w:val="center"/>
           </w:tcPr>
           <w:p>
@@ -1774,73 +2073,73 @@
         </w:tc>
         <w:tc>
           <w:tcPr>
-            <w:tcW w:w="1977" w:type="dxa"/>
-            <w:shd w:val="clear" w:color="auto" w:fill="auto"/>
-            <w:noWrap/>
-            <w:vAlign w:val="center"/>
-          </w:tcPr>
-          <w:p>
-            <w:pPr>
-              <w:spacing w:after="0"/>
-              <w:rPr>
-                <w:rFonts w:ascii="Times New Roman" w:eastAsia="Times New Roman" w:hAnsi="Times New Roman" w:cs="Times New Roman"/>
-                <w:color w:val="000000"/>
-              </w:rPr>
-            </w:pPr>
-            <w:r>
-              <w:rPr>
-                <w:rFonts w:ascii="Times New Roman" w:eastAsia="Times New Roman" w:hAnsi="Times New Roman" w:cs="Times New Roman"/>
-                <w:color w:val="000000"/>
-              </w:rPr>
-              <w:t>Create a new order</w:t>
-            </w:r>
-          </w:p>
-        </w:tc>
-        <w:tc>
-          <w:tcPr>
-            <w:tcW w:w="1523" w:type="dxa"/>
-            <w:shd w:val="clear" w:color="auto" w:fill="auto"/>
-            <w:noWrap/>
-            <w:vAlign w:val="center"/>
-          </w:tcPr>
-          <w:p>
-            <w:pPr>
-              <w:spacing w:after="0"/>
-              <w:rPr>
-                <w:rFonts w:ascii="Times New Roman" w:eastAsia="Times New Roman" w:hAnsi="Times New Roman" w:cs="Times New Roman"/>
-                <w:color w:val="000000"/>
-              </w:rPr>
-            </w:pPr>
-            <w:r>
-              <w:rPr>
-                <w:rFonts w:ascii="Times New Roman" w:eastAsia="Times New Roman" w:hAnsi="Times New Roman" w:cs="Times New Roman"/>
-                <w:color w:val="000000"/>
-              </w:rPr>
-              <w:t>Create Order</w:t>
-            </w:r>
-          </w:p>
-        </w:tc>
-        <w:tc>
-          <w:tcPr>
-            <w:tcW w:w="5497" w:type="dxa"/>
-            <w:shd w:val="clear" w:color="auto" w:fill="auto"/>
-            <w:noWrap/>
-            <w:vAlign w:val="center"/>
-          </w:tcPr>
-          <w:p>
-            <w:pPr>
-              <w:spacing w:after="0"/>
-              <w:rPr>
-                <w:rFonts w:ascii="Times New Roman" w:eastAsia="Times New Roman" w:hAnsi="Times New Roman" w:cs="Times New Roman"/>
-                <w:color w:val="000000"/>
-              </w:rPr>
-            </w:pPr>
-            <w:r>
-              <w:rPr>
-                <w:rFonts w:ascii="Times New Roman" w:eastAsia="Times New Roman" w:hAnsi="Times New Roman" w:cs="Times New Roman"/>
-                <w:color w:val="000000"/>
-              </w:rPr>
-              <w:t>A form where user can create a new order</w:t>
+            <w:tcW w:w="2160" w:type="dxa"/>
+            <w:shd w:val="clear" w:color="auto" w:fill="auto"/>
+            <w:noWrap/>
+            <w:vAlign w:val="center"/>
+          </w:tcPr>
+          <w:p>
+            <w:pPr>
+              <w:spacing w:after="0"/>
+              <w:rPr>
+                <w:rFonts w:ascii="Times New Roman" w:eastAsia="Times New Roman" w:hAnsi="Times New Roman" w:cs="Times New Roman"/>
+                <w:color w:val="000000"/>
+              </w:rPr>
+            </w:pPr>
+            <w:r>
+              <w:rPr>
+                <w:rFonts w:ascii="Times New Roman" w:eastAsia="Times New Roman" w:hAnsi="Times New Roman" w:cs="Times New Roman"/>
+                <w:color w:val="000000"/>
+              </w:rPr>
+              <w:t>Get a dish details</w:t>
+            </w:r>
+          </w:p>
+        </w:tc>
+        <w:tc>
+          <w:tcPr>
+            <w:tcW w:w="2264" w:type="dxa"/>
+            <w:shd w:val="clear" w:color="auto" w:fill="auto"/>
+            <w:noWrap/>
+            <w:vAlign w:val="center"/>
+          </w:tcPr>
+          <w:p>
+            <w:pPr>
+              <w:spacing w:after="0"/>
+              <w:rPr>
+                <w:rFonts w:ascii="Times New Roman" w:eastAsia="Times New Roman" w:hAnsi="Times New Roman" w:cs="Times New Roman"/>
+                <w:color w:val="000000"/>
+              </w:rPr>
+            </w:pPr>
+            <w:r>
+              <w:rPr>
+                <w:rFonts w:ascii="Times New Roman" w:eastAsia="Times New Roman" w:hAnsi="Times New Roman" w:cs="Times New Roman"/>
+                <w:color w:val="000000"/>
+              </w:rPr>
+              <w:t>Dish Details</w:t>
+            </w:r>
+          </w:p>
+        </w:tc>
+        <w:tc>
+          <w:tcPr>
+            <w:tcW w:w="4936" w:type="dxa"/>
+            <w:shd w:val="clear" w:color="auto" w:fill="auto"/>
+            <w:noWrap/>
+            <w:vAlign w:val="center"/>
+          </w:tcPr>
+          <w:p>
+            <w:pPr>
+              <w:spacing w:after="0"/>
+              <w:rPr>
+                <w:rFonts w:ascii="Times New Roman" w:eastAsia="Times New Roman" w:hAnsi="Times New Roman" w:cs="Times New Roman"/>
+                <w:color w:val="000000"/>
+              </w:rPr>
+            </w:pPr>
+            <w:r>
+              <w:rPr>
+                <w:rFonts w:ascii="Times New Roman" w:eastAsia="Times New Roman" w:hAnsi="Times New Roman" w:cs="Times New Roman"/>
+                <w:color w:val="000000"/>
+              </w:rPr>
+              <w:t>A pop-up where detail information of a dish would be displayed</w:t>
             </w:r>
           </w:p>
         </w:tc>
@@ -1851,7 +2150,7 @@
         </w:trPr>
         <w:tc>
           <w:tcPr>
-            <w:tcW w:w="328" w:type="dxa"/>
+            <w:tcW w:w="436" w:type="dxa"/>
             <w:vAlign w:val="center"/>
           </w:tcPr>
           <w:p>
@@ -1874,73 +2173,73 @@
         </w:tc>
         <w:tc>
           <w:tcPr>
-            <w:tcW w:w="1977" w:type="dxa"/>
-            <w:shd w:val="clear" w:color="auto" w:fill="auto"/>
-            <w:noWrap/>
-            <w:vAlign w:val="center"/>
-          </w:tcPr>
-          <w:p>
-            <w:pPr>
-              <w:spacing w:after="0"/>
-              <w:rPr>
-                <w:rFonts w:ascii="Times New Roman" w:eastAsia="Times New Roman" w:hAnsi="Times New Roman" w:cs="Times New Roman"/>
-                <w:color w:val="000000"/>
-              </w:rPr>
-            </w:pPr>
-            <w:r>
-              <w:rPr>
-                <w:rFonts w:ascii="Times New Roman" w:eastAsia="Times New Roman" w:hAnsi="Times New Roman" w:cs="Times New Roman"/>
-                <w:color w:val="000000"/>
-              </w:rPr>
-              <w:t>Create a dish</w:t>
-            </w:r>
-          </w:p>
-        </w:tc>
-        <w:tc>
-          <w:tcPr>
-            <w:tcW w:w="1523" w:type="dxa"/>
-            <w:shd w:val="clear" w:color="auto" w:fill="auto"/>
-            <w:noWrap/>
-            <w:vAlign w:val="center"/>
-          </w:tcPr>
-          <w:p>
-            <w:pPr>
-              <w:spacing w:after="0"/>
-              <w:rPr>
-                <w:rFonts w:ascii="Times New Roman" w:eastAsia="Times New Roman" w:hAnsi="Times New Roman" w:cs="Times New Roman"/>
-                <w:color w:val="000000"/>
-              </w:rPr>
-            </w:pPr>
-            <w:r>
-              <w:rPr>
-                <w:rFonts w:ascii="Times New Roman" w:eastAsia="Times New Roman" w:hAnsi="Times New Roman" w:cs="Times New Roman"/>
-                <w:color w:val="000000"/>
-              </w:rPr>
-              <w:t>Create Dishes</w:t>
-            </w:r>
-          </w:p>
-        </w:tc>
-        <w:tc>
-          <w:tcPr>
-            <w:tcW w:w="5497" w:type="dxa"/>
-            <w:shd w:val="clear" w:color="auto" w:fill="auto"/>
-            <w:noWrap/>
-            <w:vAlign w:val="center"/>
-          </w:tcPr>
-          <w:p>
-            <w:pPr>
-              <w:spacing w:after="0"/>
-              <w:rPr>
-                <w:rFonts w:ascii="Times New Roman" w:eastAsia="Times New Roman" w:hAnsi="Times New Roman" w:cs="Times New Roman"/>
-                <w:color w:val="000000"/>
-              </w:rPr>
-            </w:pPr>
-            <w:r>
-              <w:rPr>
-                <w:rFonts w:ascii="Times New Roman" w:eastAsia="Times New Roman" w:hAnsi="Times New Roman" w:cs="Times New Roman"/>
-                <w:color w:val="000000"/>
-              </w:rPr>
-              <w:t>A form where home-cook can add a new dish</w:t>
+            <w:tcW w:w="2160" w:type="dxa"/>
+            <w:shd w:val="clear" w:color="auto" w:fill="auto"/>
+            <w:noWrap/>
+            <w:vAlign w:val="center"/>
+          </w:tcPr>
+          <w:p>
+            <w:pPr>
+              <w:spacing w:after="0"/>
+              <w:rPr>
+                <w:rFonts w:ascii="Times New Roman" w:eastAsia="Times New Roman" w:hAnsi="Times New Roman" w:cs="Times New Roman"/>
+                <w:color w:val="000000"/>
+              </w:rPr>
+            </w:pPr>
+            <w:r>
+              <w:rPr>
+                <w:rFonts w:ascii="Times New Roman" w:eastAsia="Times New Roman" w:hAnsi="Times New Roman" w:cs="Times New Roman"/>
+                <w:color w:val="000000"/>
+              </w:rPr>
+              <w:t>Get a list of created dishes</w:t>
+            </w:r>
+          </w:p>
+        </w:tc>
+        <w:tc>
+          <w:tcPr>
+            <w:tcW w:w="2264" w:type="dxa"/>
+            <w:shd w:val="clear" w:color="auto" w:fill="auto"/>
+            <w:noWrap/>
+            <w:vAlign w:val="center"/>
+          </w:tcPr>
+          <w:p>
+            <w:pPr>
+              <w:spacing w:after="0"/>
+              <w:rPr>
+                <w:rFonts w:ascii="Times New Roman" w:eastAsia="Times New Roman" w:hAnsi="Times New Roman" w:cs="Times New Roman"/>
+                <w:color w:val="000000"/>
+              </w:rPr>
+            </w:pPr>
+            <w:r>
+              <w:rPr>
+                <w:rFonts w:ascii="Times New Roman" w:eastAsia="Times New Roman" w:hAnsi="Times New Roman" w:cs="Times New Roman"/>
+                <w:color w:val="000000"/>
+              </w:rPr>
+              <w:t>Dish management</w:t>
+            </w:r>
+          </w:p>
+        </w:tc>
+        <w:tc>
+          <w:tcPr>
+            <w:tcW w:w="4936" w:type="dxa"/>
+            <w:shd w:val="clear" w:color="auto" w:fill="auto"/>
+            <w:noWrap/>
+            <w:vAlign w:val="center"/>
+          </w:tcPr>
+          <w:p>
+            <w:pPr>
+              <w:spacing w:after="0"/>
+              <w:rPr>
+                <w:rFonts w:ascii="Times New Roman" w:eastAsia="Times New Roman" w:hAnsi="Times New Roman" w:cs="Times New Roman"/>
+                <w:color w:val="000000"/>
+              </w:rPr>
+            </w:pPr>
+            <w:r>
+              <w:rPr>
+                <w:rFonts w:ascii="Times New Roman" w:eastAsia="Times New Roman" w:hAnsi="Times New Roman" w:cs="Times New Roman"/>
+                <w:color w:val="000000"/>
+              </w:rPr>
+              <w:t>A list of created dishes by a specific home-cook</w:t>
             </w:r>
           </w:p>
         </w:tc>
@@ -1951,96 +2250,110 @@
         </w:trPr>
         <w:tc>
           <w:tcPr>
-            <w:tcW w:w="328" w:type="dxa"/>
-            <w:vAlign w:val="center"/>
-          </w:tcPr>
-          <w:p>
-            <w:pPr>
-              <w:spacing w:after="0"/>
-              <w:jc w:val="center"/>
-              <w:rPr>
-                <w:rFonts w:ascii="Times New Roman" w:eastAsia="Times New Roman" w:hAnsi="Times New Roman" w:cs="Times New Roman"/>
-                <w:color w:val="000000"/>
-              </w:rPr>
-            </w:pPr>
-            <w:r>
-              <w:rPr>
-                <w:rFonts w:ascii="Times New Roman" w:eastAsia="Times New Roman" w:hAnsi="Times New Roman" w:cs="Times New Roman"/>
-                <w:color w:val="000000"/>
-              </w:rPr>
-              <w:t>13</w:t>
-            </w:r>
-          </w:p>
-        </w:tc>
-        <w:tc>
-          <w:tcPr>
-            <w:tcW w:w="1977" w:type="dxa"/>
-            <w:shd w:val="clear" w:color="auto" w:fill="auto"/>
-            <w:noWrap/>
-            <w:vAlign w:val="center"/>
-          </w:tcPr>
-          <w:p>
-            <w:pPr>
-              <w:spacing w:after="0"/>
-              <w:rPr>
-                <w:rFonts w:ascii="Times New Roman" w:eastAsia="Times New Roman" w:hAnsi="Times New Roman" w:cs="Times New Roman"/>
-                <w:color w:val="000000"/>
-              </w:rPr>
-            </w:pPr>
-            <w:r>
-              <w:rPr>
-                <w:rFonts w:ascii="Times New Roman" w:eastAsia="Times New Roman" w:hAnsi="Times New Roman" w:cs="Times New Roman"/>
-                <w:color w:val="000000"/>
-              </w:rPr>
-              <w:t>Edit a dish</w:t>
-            </w:r>
-          </w:p>
-        </w:tc>
-        <w:tc>
-          <w:tcPr>
-            <w:tcW w:w="1523" w:type="dxa"/>
-            <w:shd w:val="clear" w:color="auto" w:fill="auto"/>
-            <w:noWrap/>
-            <w:vAlign w:val="center"/>
-          </w:tcPr>
-          <w:p>
-            <w:pPr>
-              <w:spacing w:after="0"/>
-              <w:rPr>
-                <w:rFonts w:ascii="Times New Roman" w:eastAsia="Times New Roman" w:hAnsi="Times New Roman" w:cs="Times New Roman"/>
-                <w:color w:val="000000"/>
-              </w:rPr>
-            </w:pPr>
-            <w:r>
-              <w:rPr>
-                <w:rFonts w:ascii="Times New Roman" w:eastAsia="Times New Roman" w:hAnsi="Times New Roman" w:cs="Times New Roman"/>
-                <w:color w:val="000000"/>
-              </w:rPr>
-              <w:t>Edit Dishes</w:t>
-            </w:r>
-          </w:p>
-        </w:tc>
-        <w:tc>
-          <w:tcPr>
-            <w:tcW w:w="5497" w:type="dxa"/>
-            <w:shd w:val="clear" w:color="auto" w:fill="auto"/>
-            <w:noWrap/>
-            <w:vAlign w:val="center"/>
-          </w:tcPr>
-          <w:p>
-            <w:pPr>
-              <w:spacing w:after="0"/>
-              <w:rPr>
-                <w:rFonts w:ascii="Times New Roman" w:eastAsia="Times New Roman" w:hAnsi="Times New Roman" w:cs="Times New Roman"/>
-                <w:color w:val="000000"/>
-              </w:rPr>
-            </w:pPr>
-            <w:r>
-              <w:rPr>
-                <w:rFonts w:ascii="Times New Roman" w:eastAsia="Times New Roman" w:hAnsi="Times New Roman" w:cs="Times New Roman"/>
-                <w:color w:val="000000"/>
-              </w:rPr>
-              <w:t>A form where home-cook and update existed dish</w:t>
+            <w:tcW w:w="436" w:type="dxa"/>
+            <w:vAlign w:val="center"/>
+          </w:tcPr>
+          <w:p>
+            <w:pPr>
+              <w:spacing w:after="0"/>
+              <w:jc w:val="center"/>
+              <w:rPr>
+                <w:rFonts w:ascii="Times New Roman" w:eastAsia="Times New Roman" w:hAnsi="Times New Roman" w:cs="Times New Roman"/>
+                <w:color w:val="000000"/>
+              </w:rPr>
+            </w:pPr>
+            <w:r>
+              <w:rPr>
+                <w:rFonts w:ascii="Times New Roman" w:eastAsia="Times New Roman" w:hAnsi="Times New Roman" w:cs="Times New Roman"/>
+                <w:color w:val="000000"/>
+              </w:rPr>
+              <w:t>1</w:t>
+            </w:r>
+            <w:r>
+              <w:rPr>
+                <w:rFonts w:ascii="Times New Roman" w:eastAsia="Times New Roman" w:hAnsi="Times New Roman" w:cs="Times New Roman"/>
+                <w:color w:val="000000"/>
+              </w:rPr>
+              <w:t>3</w:t>
+            </w:r>
+          </w:p>
+        </w:tc>
+        <w:tc>
+          <w:tcPr>
+            <w:tcW w:w="2160" w:type="dxa"/>
+            <w:shd w:val="clear" w:color="auto" w:fill="auto"/>
+            <w:noWrap/>
+            <w:vAlign w:val="center"/>
+          </w:tcPr>
+          <w:p>
+            <w:pPr>
+              <w:spacing w:after="0"/>
+              <w:rPr>
+                <w:rFonts w:ascii="Times New Roman" w:eastAsia="Times New Roman" w:hAnsi="Times New Roman" w:cs="Times New Roman"/>
+                <w:color w:val="000000"/>
+              </w:rPr>
+            </w:pPr>
+            <w:r>
+              <w:rPr>
+                <w:rFonts w:ascii="Times New Roman" w:eastAsia="Times New Roman" w:hAnsi="Times New Roman" w:cs="Times New Roman"/>
+                <w:color w:val="000000"/>
+              </w:rPr>
+              <w:t>Create a dish</w:t>
+            </w:r>
+          </w:p>
+        </w:tc>
+        <w:tc>
+          <w:tcPr>
+            <w:tcW w:w="2264" w:type="dxa"/>
+            <w:shd w:val="clear" w:color="auto" w:fill="auto"/>
+            <w:noWrap/>
+            <w:vAlign w:val="center"/>
+          </w:tcPr>
+          <w:p>
+            <w:pPr>
+              <w:spacing w:after="0"/>
+              <w:rPr>
+                <w:rFonts w:ascii="Times New Roman" w:eastAsia="Times New Roman" w:hAnsi="Times New Roman" w:cs="Times New Roman"/>
+                <w:color w:val="000000"/>
+              </w:rPr>
+            </w:pPr>
+            <w:r>
+              <w:rPr>
+                <w:rFonts w:ascii="Times New Roman" w:eastAsia="Times New Roman" w:hAnsi="Times New Roman" w:cs="Times New Roman"/>
+                <w:color w:val="000000"/>
+              </w:rPr>
+              <w:t>Create Dishes</w:t>
+            </w:r>
+          </w:p>
+        </w:tc>
+        <w:tc>
+          <w:tcPr>
+            <w:tcW w:w="4936" w:type="dxa"/>
+            <w:shd w:val="clear" w:color="auto" w:fill="auto"/>
+            <w:noWrap/>
+            <w:vAlign w:val="center"/>
+          </w:tcPr>
+          <w:p>
+            <w:pPr>
+              <w:spacing w:after="0"/>
+              <w:rPr>
+                <w:rFonts w:ascii="Times New Roman" w:eastAsia="Times New Roman" w:hAnsi="Times New Roman" w:cs="Times New Roman"/>
+                <w:color w:val="000000"/>
+              </w:rPr>
+            </w:pPr>
+            <w:r>
+              <w:rPr>
+                <w:rFonts w:ascii="Times New Roman" w:eastAsia="Times New Roman" w:hAnsi="Times New Roman" w:cs="Times New Roman"/>
+                <w:color w:val="000000"/>
+              </w:rPr>
+              <w:t>A pop-up screen</w:t>
+            </w:r>
+            <w:r>
+              <w:rPr>
+                <w:rFonts w:ascii="Times New Roman" w:eastAsia="Times New Roman" w:hAnsi="Times New Roman" w:cs="Times New Roman"/>
+                <w:color w:val="000000"/>
+              </w:rPr>
+              <w:t xml:space="preserve"> where home-cook can add a new dish</w:t>
             </w:r>
           </w:p>
         </w:tc>
@@ -2051,96 +2364,124 @@
         </w:trPr>
         <w:tc>
           <w:tcPr>
-            <w:tcW w:w="328" w:type="dxa"/>
-            <w:vAlign w:val="center"/>
-          </w:tcPr>
-          <w:p>
-            <w:pPr>
-              <w:spacing w:after="0"/>
-              <w:jc w:val="center"/>
-              <w:rPr>
-                <w:rFonts w:ascii="Times New Roman" w:eastAsia="Times New Roman" w:hAnsi="Times New Roman" w:cs="Times New Roman"/>
-                <w:color w:val="000000"/>
-              </w:rPr>
-            </w:pPr>
-            <w:r>
-              <w:rPr>
-                <w:rFonts w:ascii="Times New Roman" w:eastAsia="Times New Roman" w:hAnsi="Times New Roman" w:cs="Times New Roman"/>
-                <w:color w:val="000000"/>
-              </w:rPr>
-              <w:t>14</w:t>
-            </w:r>
-          </w:p>
-        </w:tc>
-        <w:tc>
-          <w:tcPr>
-            <w:tcW w:w="1977" w:type="dxa"/>
-            <w:shd w:val="clear" w:color="auto" w:fill="auto"/>
-            <w:noWrap/>
-            <w:vAlign w:val="center"/>
-          </w:tcPr>
-          <w:p>
-            <w:pPr>
-              <w:spacing w:after="0"/>
-              <w:rPr>
-                <w:rFonts w:ascii="Times New Roman" w:eastAsia="Times New Roman" w:hAnsi="Times New Roman" w:cs="Times New Roman"/>
-                <w:color w:val="000000"/>
-              </w:rPr>
-            </w:pPr>
-            <w:r>
-              <w:rPr>
-                <w:rFonts w:ascii="Times New Roman" w:eastAsia="Times New Roman" w:hAnsi="Times New Roman" w:cs="Times New Roman"/>
-                <w:color w:val="000000"/>
-              </w:rPr>
-              <w:t>Get list of Menus</w:t>
-            </w:r>
-          </w:p>
-        </w:tc>
-        <w:tc>
-          <w:tcPr>
-            <w:tcW w:w="1523" w:type="dxa"/>
-            <w:shd w:val="clear" w:color="auto" w:fill="auto"/>
-            <w:noWrap/>
-            <w:vAlign w:val="center"/>
-          </w:tcPr>
-          <w:p>
-            <w:pPr>
-              <w:spacing w:after="0"/>
-              <w:rPr>
-                <w:rFonts w:ascii="Times New Roman" w:eastAsia="Times New Roman" w:hAnsi="Times New Roman" w:cs="Times New Roman"/>
-                <w:color w:val="000000"/>
-              </w:rPr>
-            </w:pPr>
-            <w:r>
-              <w:rPr>
-                <w:rFonts w:ascii="Times New Roman" w:eastAsia="Times New Roman" w:hAnsi="Times New Roman" w:cs="Times New Roman"/>
-                <w:color w:val="000000"/>
-              </w:rPr>
-              <w:t>List Menu</w:t>
-            </w:r>
-          </w:p>
-        </w:tc>
-        <w:tc>
-          <w:tcPr>
-            <w:tcW w:w="5497" w:type="dxa"/>
-            <w:shd w:val="clear" w:color="auto" w:fill="auto"/>
-            <w:noWrap/>
-            <w:vAlign w:val="center"/>
-          </w:tcPr>
-          <w:p>
-            <w:pPr>
-              <w:spacing w:after="0"/>
-              <w:rPr>
-                <w:rFonts w:ascii="Times New Roman" w:eastAsia="Times New Roman" w:hAnsi="Times New Roman" w:cs="Times New Roman"/>
-                <w:color w:val="000000"/>
-              </w:rPr>
-            </w:pPr>
-            <w:r>
-              <w:rPr>
-                <w:rFonts w:ascii="Times New Roman" w:eastAsia="Times New Roman" w:hAnsi="Times New Roman" w:cs="Times New Roman"/>
-                <w:color w:val="000000"/>
-              </w:rPr>
-              <w:t>A list of menus created by home-cook</w:t>
+            <w:tcW w:w="436" w:type="dxa"/>
+            <w:vAlign w:val="center"/>
+          </w:tcPr>
+          <w:p>
+            <w:pPr>
+              <w:spacing w:after="0"/>
+              <w:jc w:val="center"/>
+              <w:rPr>
+                <w:rFonts w:ascii="Times New Roman" w:eastAsia="Times New Roman" w:hAnsi="Times New Roman" w:cs="Times New Roman"/>
+                <w:color w:val="000000"/>
+              </w:rPr>
+            </w:pPr>
+            <w:r>
+              <w:rPr>
+                <w:rFonts w:ascii="Times New Roman" w:eastAsia="Times New Roman" w:hAnsi="Times New Roman" w:cs="Times New Roman"/>
+                <w:color w:val="000000"/>
+              </w:rPr>
+              <w:t>1</w:t>
+            </w:r>
+            <w:r>
+              <w:rPr>
+                <w:rFonts w:ascii="Times New Roman" w:eastAsia="Times New Roman" w:hAnsi="Times New Roman" w:cs="Times New Roman"/>
+                <w:color w:val="000000"/>
+              </w:rPr>
+              <w:t>4</w:t>
+            </w:r>
+          </w:p>
+        </w:tc>
+        <w:tc>
+          <w:tcPr>
+            <w:tcW w:w="2160" w:type="dxa"/>
+            <w:shd w:val="clear" w:color="auto" w:fill="auto"/>
+            <w:noWrap/>
+            <w:vAlign w:val="center"/>
+          </w:tcPr>
+          <w:p>
+            <w:pPr>
+              <w:spacing w:after="0"/>
+              <w:rPr>
+                <w:rFonts w:ascii="Times New Roman" w:eastAsia="Times New Roman" w:hAnsi="Times New Roman" w:cs="Times New Roman"/>
+                <w:color w:val="000000"/>
+              </w:rPr>
+            </w:pPr>
+            <w:r>
+              <w:rPr>
+                <w:rFonts w:ascii="Times New Roman" w:eastAsia="Times New Roman" w:hAnsi="Times New Roman" w:cs="Times New Roman"/>
+                <w:color w:val="000000"/>
+              </w:rPr>
+              <w:t>Edit a dish</w:t>
+            </w:r>
+          </w:p>
+        </w:tc>
+        <w:tc>
+          <w:tcPr>
+            <w:tcW w:w="2264" w:type="dxa"/>
+            <w:shd w:val="clear" w:color="auto" w:fill="auto"/>
+            <w:noWrap/>
+            <w:vAlign w:val="center"/>
+          </w:tcPr>
+          <w:p>
+            <w:pPr>
+              <w:spacing w:after="0"/>
+              <w:rPr>
+                <w:rFonts w:ascii="Times New Roman" w:eastAsia="Times New Roman" w:hAnsi="Times New Roman" w:cs="Times New Roman"/>
+                <w:color w:val="000000"/>
+              </w:rPr>
+            </w:pPr>
+            <w:r>
+              <w:rPr>
+                <w:rFonts w:ascii="Times New Roman" w:eastAsia="Times New Roman" w:hAnsi="Times New Roman" w:cs="Times New Roman"/>
+                <w:color w:val="000000"/>
+              </w:rPr>
+              <w:t>Edit Dishes</w:t>
+            </w:r>
+          </w:p>
+        </w:tc>
+        <w:tc>
+          <w:tcPr>
+            <w:tcW w:w="4936" w:type="dxa"/>
+            <w:shd w:val="clear" w:color="auto" w:fill="auto"/>
+            <w:noWrap/>
+            <w:vAlign w:val="center"/>
+          </w:tcPr>
+          <w:p>
+            <w:pPr>
+              <w:spacing w:after="0"/>
+              <w:rPr>
+                <w:rFonts w:ascii="Times New Roman" w:eastAsia="Times New Roman" w:hAnsi="Times New Roman" w:cs="Times New Roman"/>
+                <w:color w:val="000000"/>
+              </w:rPr>
+            </w:pPr>
+            <w:r>
+              <w:rPr>
+                <w:rFonts w:ascii="Times New Roman" w:eastAsia="Times New Roman" w:hAnsi="Times New Roman" w:cs="Times New Roman"/>
+                <w:color w:val="000000"/>
+              </w:rPr>
+              <w:t>A pop-up screen</w:t>
+            </w:r>
+            <w:r>
+              <w:rPr>
+                <w:rFonts w:ascii="Times New Roman" w:eastAsia="Times New Roman" w:hAnsi="Times New Roman" w:cs="Times New Roman"/>
+                <w:color w:val="000000"/>
+              </w:rPr>
+              <w:t xml:space="preserve"> where home-cook and update </w:t>
+            </w:r>
+            <w:r>
+              <w:rPr>
+                <w:rFonts w:ascii="Times New Roman" w:eastAsia="Times New Roman" w:hAnsi="Times New Roman" w:cs="Times New Roman"/>
+                <w:color w:val="000000"/>
+              </w:rPr>
+              <w:t xml:space="preserve">an </w:t>
+            </w:r>
+            <w:r>
+              <w:rPr>
+                <w:rFonts w:ascii="Times New Roman" w:eastAsia="Times New Roman" w:hAnsi="Times New Roman" w:cs="Times New Roman"/>
+                <w:color w:val="000000"/>
+              </w:rPr>
+              <w:t>existed dish</w:t>
             </w:r>
           </w:p>
         </w:tc>
@@ -2151,7 +2492,7 @@
         </w:trPr>
         <w:tc>
           <w:tcPr>
-            <w:tcW w:w="328" w:type="dxa"/>
+            <w:tcW w:w="436" w:type="dxa"/>
             <w:vAlign w:val="center"/>
           </w:tcPr>
           <w:p>
@@ -2174,73 +2515,73 @@
         </w:tc>
         <w:tc>
           <w:tcPr>
-            <w:tcW w:w="1977" w:type="dxa"/>
-            <w:shd w:val="clear" w:color="auto" w:fill="auto"/>
-            <w:noWrap/>
-            <w:vAlign w:val="center"/>
-          </w:tcPr>
-          <w:p>
-            <w:pPr>
-              <w:spacing w:after="0"/>
-              <w:rPr>
-                <w:rFonts w:ascii="Times New Roman" w:eastAsia="Times New Roman" w:hAnsi="Times New Roman" w:cs="Times New Roman"/>
-                <w:color w:val="000000"/>
-              </w:rPr>
-            </w:pPr>
-            <w:r>
-              <w:rPr>
-                <w:rFonts w:ascii="Times New Roman" w:eastAsia="Times New Roman" w:hAnsi="Times New Roman" w:cs="Times New Roman"/>
-                <w:color w:val="000000"/>
-              </w:rPr>
-              <w:t>Edit a Menu</w:t>
-            </w:r>
-          </w:p>
-        </w:tc>
-        <w:tc>
-          <w:tcPr>
-            <w:tcW w:w="1523" w:type="dxa"/>
-            <w:shd w:val="clear" w:color="auto" w:fill="auto"/>
-            <w:noWrap/>
-            <w:vAlign w:val="center"/>
-          </w:tcPr>
-          <w:p>
-            <w:pPr>
-              <w:spacing w:after="0"/>
-              <w:rPr>
-                <w:rFonts w:ascii="Times New Roman" w:eastAsia="Times New Roman" w:hAnsi="Times New Roman" w:cs="Times New Roman"/>
-                <w:color w:val="000000"/>
-              </w:rPr>
-            </w:pPr>
-            <w:r>
-              <w:rPr>
-                <w:rFonts w:ascii="Times New Roman" w:eastAsia="Times New Roman" w:hAnsi="Times New Roman" w:cs="Times New Roman"/>
-                <w:color w:val="000000"/>
-              </w:rPr>
-              <w:t>Edit Menu</w:t>
-            </w:r>
-          </w:p>
-        </w:tc>
-        <w:tc>
-          <w:tcPr>
-            <w:tcW w:w="5497" w:type="dxa"/>
-            <w:shd w:val="clear" w:color="auto" w:fill="auto"/>
-            <w:noWrap/>
-            <w:vAlign w:val="center"/>
-          </w:tcPr>
-          <w:p>
-            <w:pPr>
-              <w:spacing w:after="0"/>
-              <w:rPr>
-                <w:rFonts w:ascii="Times New Roman" w:eastAsia="Times New Roman" w:hAnsi="Times New Roman" w:cs="Times New Roman"/>
-                <w:color w:val="000000"/>
-              </w:rPr>
-            </w:pPr>
-            <w:r>
-              <w:rPr>
-                <w:rFonts w:ascii="Times New Roman" w:eastAsia="Times New Roman" w:hAnsi="Times New Roman" w:cs="Times New Roman"/>
-                <w:color w:val="000000"/>
-              </w:rPr>
-              <w:t>A page where home-cook can edit existed menu</w:t>
+            <w:tcW w:w="2160" w:type="dxa"/>
+            <w:shd w:val="clear" w:color="auto" w:fill="auto"/>
+            <w:noWrap/>
+            <w:vAlign w:val="center"/>
+          </w:tcPr>
+          <w:p>
+            <w:pPr>
+              <w:spacing w:after="0"/>
+              <w:rPr>
+                <w:rFonts w:ascii="Times New Roman" w:eastAsia="Times New Roman" w:hAnsi="Times New Roman" w:cs="Times New Roman"/>
+                <w:color w:val="000000"/>
+              </w:rPr>
+            </w:pPr>
+            <w:r>
+              <w:rPr>
+                <w:rFonts w:ascii="Times New Roman" w:eastAsia="Times New Roman" w:hAnsi="Times New Roman" w:cs="Times New Roman"/>
+                <w:color w:val="000000"/>
+              </w:rPr>
+              <w:t>Place an order</w:t>
+            </w:r>
+          </w:p>
+        </w:tc>
+        <w:tc>
+          <w:tcPr>
+            <w:tcW w:w="2264" w:type="dxa"/>
+            <w:shd w:val="clear" w:color="auto" w:fill="auto"/>
+            <w:noWrap/>
+            <w:vAlign w:val="center"/>
+          </w:tcPr>
+          <w:p>
+            <w:pPr>
+              <w:spacing w:after="0"/>
+              <w:rPr>
+                <w:rFonts w:ascii="Times New Roman" w:eastAsia="Times New Roman" w:hAnsi="Times New Roman" w:cs="Times New Roman"/>
+                <w:color w:val="000000"/>
+              </w:rPr>
+            </w:pPr>
+            <w:r>
+              <w:rPr>
+                <w:rFonts w:ascii="Times New Roman" w:eastAsia="Times New Roman" w:hAnsi="Times New Roman" w:cs="Times New Roman"/>
+                <w:color w:val="000000"/>
+              </w:rPr>
+              <w:t>Order Review, Delivery Information Confirmation</w:t>
+            </w:r>
+          </w:p>
+        </w:tc>
+        <w:tc>
+          <w:tcPr>
+            <w:tcW w:w="4936" w:type="dxa"/>
+            <w:shd w:val="clear" w:color="auto" w:fill="auto"/>
+            <w:noWrap/>
+            <w:vAlign w:val="center"/>
+          </w:tcPr>
+          <w:p>
+            <w:pPr>
+              <w:spacing w:after="0"/>
+              <w:rPr>
+                <w:rFonts w:ascii="Times New Roman" w:eastAsia="Times New Roman" w:hAnsi="Times New Roman" w:cs="Times New Roman"/>
+                <w:color w:val="000000"/>
+              </w:rPr>
+            </w:pPr>
+            <w:r>
+              <w:rPr>
+                <w:rFonts w:ascii="Times New Roman" w:eastAsia="Times New Roman" w:hAnsi="Times New Roman" w:cs="Times New Roman"/>
+                <w:color w:val="000000"/>
+              </w:rPr>
+              <w:t>Pages where customers can check their order and place a new order</w:t>
             </w:r>
           </w:p>
         </w:tc>
@@ -2251,96 +2592,152 @@
         </w:trPr>
         <w:tc>
           <w:tcPr>
-            <w:tcW w:w="328" w:type="dxa"/>
-            <w:vAlign w:val="center"/>
-          </w:tcPr>
-          <w:p>
-            <w:pPr>
-              <w:spacing w:after="0"/>
-              <w:jc w:val="center"/>
-              <w:rPr>
-                <w:rFonts w:ascii="Times New Roman" w:eastAsia="Times New Roman" w:hAnsi="Times New Roman" w:cs="Times New Roman"/>
-                <w:color w:val="000000"/>
-              </w:rPr>
-            </w:pPr>
-            <w:r>
-              <w:rPr>
-                <w:rFonts w:ascii="Times New Roman" w:eastAsia="Times New Roman" w:hAnsi="Times New Roman" w:cs="Times New Roman"/>
-                <w:color w:val="000000"/>
-              </w:rPr>
-              <w:t>16</w:t>
-            </w:r>
-          </w:p>
-        </w:tc>
-        <w:tc>
-          <w:tcPr>
-            <w:tcW w:w="1977" w:type="dxa"/>
-            <w:shd w:val="clear" w:color="auto" w:fill="auto"/>
-            <w:noWrap/>
-            <w:vAlign w:val="center"/>
-          </w:tcPr>
-          <w:p>
-            <w:pPr>
-              <w:spacing w:after="0"/>
-              <w:rPr>
-                <w:rFonts w:ascii="Times New Roman" w:eastAsia="Times New Roman" w:hAnsi="Times New Roman" w:cs="Times New Roman"/>
-                <w:color w:val="000000"/>
-              </w:rPr>
-            </w:pPr>
-            <w:r>
-              <w:rPr>
-                <w:rFonts w:ascii="Times New Roman" w:eastAsia="Times New Roman" w:hAnsi="Times New Roman" w:cs="Times New Roman"/>
-                <w:color w:val="000000"/>
-              </w:rPr>
-              <w:t>Delete a Menu</w:t>
-            </w:r>
-          </w:p>
-        </w:tc>
-        <w:tc>
-          <w:tcPr>
-            <w:tcW w:w="1523" w:type="dxa"/>
-            <w:shd w:val="clear" w:color="auto" w:fill="auto"/>
-            <w:noWrap/>
-            <w:vAlign w:val="center"/>
-          </w:tcPr>
-          <w:p>
-            <w:pPr>
-              <w:spacing w:after="0"/>
-              <w:rPr>
-                <w:rFonts w:ascii="Times New Roman" w:eastAsia="Times New Roman" w:hAnsi="Times New Roman" w:cs="Times New Roman"/>
-                <w:color w:val="000000"/>
-              </w:rPr>
-            </w:pPr>
-            <w:r>
-              <w:rPr>
-                <w:rFonts w:ascii="Times New Roman" w:eastAsia="Times New Roman" w:hAnsi="Times New Roman" w:cs="Times New Roman"/>
-                <w:color w:val="000000"/>
-              </w:rPr>
-              <w:t>Delete Menu</w:t>
-            </w:r>
-          </w:p>
-        </w:tc>
-        <w:tc>
-          <w:tcPr>
-            <w:tcW w:w="5497" w:type="dxa"/>
-            <w:shd w:val="clear" w:color="auto" w:fill="auto"/>
-            <w:noWrap/>
-            <w:vAlign w:val="center"/>
-          </w:tcPr>
-          <w:p>
-            <w:pPr>
-              <w:spacing w:after="0"/>
-              <w:rPr>
-                <w:rFonts w:ascii="Times New Roman" w:eastAsia="Times New Roman" w:hAnsi="Times New Roman" w:cs="Times New Roman"/>
-                <w:color w:val="000000"/>
-              </w:rPr>
-            </w:pPr>
-            <w:r>
-              <w:rPr>
-                <w:rFonts w:ascii="Times New Roman" w:eastAsia="Times New Roman" w:hAnsi="Times New Roman" w:cs="Times New Roman"/>
-                <w:color w:val="000000"/>
-              </w:rPr>
-              <w:t>A pop-up confirmation box whether to delete the Menu or not</w:t>
+            <w:tcW w:w="436" w:type="dxa"/>
+            <w:vAlign w:val="center"/>
+          </w:tcPr>
+          <w:p>
+            <w:pPr>
+              <w:spacing w:after="0"/>
+              <w:jc w:val="center"/>
+              <w:rPr>
+                <w:rFonts w:ascii="Times New Roman" w:eastAsia="Times New Roman" w:hAnsi="Times New Roman" w:cs="Times New Roman"/>
+                <w:color w:val="000000"/>
+              </w:rPr>
+            </w:pPr>
+            <w:r>
+              <w:rPr>
+                <w:rFonts w:ascii="Times New Roman" w:eastAsia="Times New Roman" w:hAnsi="Times New Roman" w:cs="Times New Roman"/>
+                <w:color w:val="000000"/>
+              </w:rPr>
+              <w:t>1</w:t>
+            </w:r>
+            <w:r>
+              <w:rPr>
+                <w:rFonts w:ascii="Times New Roman" w:eastAsia="Times New Roman" w:hAnsi="Times New Roman" w:cs="Times New Roman"/>
+                <w:color w:val="000000"/>
+              </w:rPr>
+              <w:t>6</w:t>
+            </w:r>
+          </w:p>
+        </w:tc>
+        <w:tc>
+          <w:tcPr>
+            <w:tcW w:w="2160" w:type="dxa"/>
+            <w:shd w:val="clear" w:color="auto" w:fill="auto"/>
+            <w:noWrap/>
+            <w:vAlign w:val="center"/>
+          </w:tcPr>
+          <w:p>
+            <w:pPr>
+              <w:spacing w:after="0"/>
+              <w:rPr>
+                <w:rFonts w:ascii="Times New Roman" w:eastAsia="Times New Roman" w:hAnsi="Times New Roman" w:cs="Times New Roman"/>
+                <w:color w:val="000000"/>
+              </w:rPr>
+            </w:pPr>
+            <w:r>
+              <w:rPr>
+                <w:rFonts w:ascii="Times New Roman" w:eastAsia="Times New Roman" w:hAnsi="Times New Roman" w:cs="Times New Roman"/>
+                <w:color w:val="000000"/>
+              </w:rPr>
+              <w:t xml:space="preserve">Get </w:t>
+            </w:r>
+            <w:r>
+              <w:rPr>
+                <w:rFonts w:ascii="Times New Roman" w:eastAsia="Times New Roman" w:hAnsi="Times New Roman" w:cs="Times New Roman"/>
+                <w:color w:val="000000"/>
+              </w:rPr>
+              <w:t xml:space="preserve">a </w:t>
+            </w:r>
+            <w:r>
+              <w:rPr>
+                <w:rFonts w:ascii="Times New Roman" w:eastAsia="Times New Roman" w:hAnsi="Times New Roman" w:cs="Times New Roman"/>
+                <w:color w:val="000000"/>
+              </w:rPr>
+              <w:t>list of Menus</w:t>
+            </w:r>
+          </w:p>
+        </w:tc>
+        <w:tc>
+          <w:tcPr>
+            <w:tcW w:w="2264" w:type="dxa"/>
+            <w:shd w:val="clear" w:color="auto" w:fill="auto"/>
+            <w:noWrap/>
+            <w:vAlign w:val="center"/>
+          </w:tcPr>
+          <w:p>
+            <w:pPr>
+              <w:spacing w:after="0"/>
+              <w:rPr>
+                <w:rFonts w:ascii="Times New Roman" w:eastAsia="Times New Roman" w:hAnsi="Times New Roman" w:cs="Times New Roman"/>
+                <w:color w:val="000000"/>
+              </w:rPr>
+            </w:pPr>
+            <w:r>
+              <w:rPr>
+                <w:rFonts w:ascii="Times New Roman" w:eastAsia="Times New Roman" w:hAnsi="Times New Roman" w:cs="Times New Roman"/>
+                <w:color w:val="000000"/>
+              </w:rPr>
+              <w:t>Menu</w:t>
+            </w:r>
+            <w:r>
+              <w:rPr>
+                <w:rFonts w:ascii="Times New Roman" w:eastAsia="Times New Roman" w:hAnsi="Times New Roman" w:cs="Times New Roman"/>
+                <w:color w:val="000000"/>
+              </w:rPr>
+              <w:t xml:space="preserve"> Management</w:t>
+            </w:r>
+          </w:p>
+        </w:tc>
+        <w:tc>
+          <w:tcPr>
+            <w:tcW w:w="4936" w:type="dxa"/>
+            <w:shd w:val="clear" w:color="auto" w:fill="auto"/>
+            <w:noWrap/>
+            <w:vAlign w:val="center"/>
+          </w:tcPr>
+          <w:p>
+            <w:pPr>
+              <w:spacing w:after="0"/>
+              <w:rPr>
+                <w:rFonts w:ascii="Times New Roman" w:eastAsia="Times New Roman" w:hAnsi="Times New Roman" w:cs="Times New Roman"/>
+                <w:color w:val="000000"/>
+              </w:rPr>
+            </w:pPr>
+            <w:r>
+              <w:rPr>
+                <w:rFonts w:ascii="Times New Roman" w:eastAsia="Times New Roman" w:hAnsi="Times New Roman" w:cs="Times New Roman"/>
+                <w:color w:val="000000"/>
+              </w:rPr>
+              <w:t>A list of menus created by</w:t>
+            </w:r>
+            <w:r>
+              <w:rPr>
+                <w:rFonts w:ascii="Times New Roman" w:eastAsia="Times New Roman" w:hAnsi="Times New Roman" w:cs="Times New Roman"/>
+                <w:color w:val="000000"/>
+              </w:rPr>
+              <w:t xml:space="preserve"> the</w:t>
+            </w:r>
+            <w:r>
+              <w:rPr>
+                <w:rFonts w:ascii="Times New Roman" w:eastAsia="Times New Roman" w:hAnsi="Times New Roman" w:cs="Times New Roman"/>
+                <w:color w:val="000000"/>
+              </w:rPr>
+              <w:t xml:space="preserve"> </w:t>
+            </w:r>
+            <w:r>
+              <w:rPr>
+                <w:rFonts w:ascii="Times New Roman" w:eastAsia="Times New Roman" w:hAnsi="Times New Roman" w:cs="Times New Roman"/>
+                <w:color w:val="000000"/>
+              </w:rPr>
+              <w:t xml:space="preserve">corresponding </w:t>
+            </w:r>
+            <w:r>
+              <w:rPr>
+                <w:rFonts w:ascii="Times New Roman" w:eastAsia="Times New Roman" w:hAnsi="Times New Roman" w:cs="Times New Roman"/>
+                <w:color w:val="000000"/>
+              </w:rPr>
+              <w:t>home-cook</w:t>
             </w:r>
           </w:p>
         </w:tc>
@@ -2351,30 +2748,244 @@
         </w:trPr>
         <w:tc>
           <w:tcPr>
-            <w:tcW w:w="328" w:type="dxa"/>
-            <w:vAlign w:val="center"/>
-          </w:tcPr>
-          <w:p>
-            <w:pPr>
-              <w:spacing w:after="0"/>
-              <w:jc w:val="center"/>
-              <w:rPr>
-                <w:rFonts w:ascii="Times New Roman" w:eastAsia="Times New Roman" w:hAnsi="Times New Roman" w:cs="Times New Roman"/>
-                <w:color w:val="000000"/>
-              </w:rPr>
-            </w:pPr>
-            <w:r>
-              <w:rPr>
-                <w:rFonts w:ascii="Times New Roman" w:eastAsia="Times New Roman" w:hAnsi="Times New Roman" w:cs="Times New Roman"/>
-                <w:color w:val="000000"/>
-              </w:rPr>
-              <w:t>17</w:t>
-            </w:r>
-          </w:p>
-        </w:tc>
-        <w:tc>
-          <w:tcPr>
-            <w:tcW w:w="1977" w:type="dxa"/>
+            <w:tcW w:w="436" w:type="dxa"/>
+            <w:vAlign w:val="center"/>
+          </w:tcPr>
+          <w:p>
+            <w:pPr>
+              <w:spacing w:after="0"/>
+              <w:jc w:val="center"/>
+              <w:rPr>
+                <w:rFonts w:ascii="Times New Roman" w:eastAsia="Times New Roman" w:hAnsi="Times New Roman" w:cs="Times New Roman"/>
+                <w:color w:val="000000"/>
+              </w:rPr>
+            </w:pPr>
+            <w:r>
+              <w:rPr>
+                <w:rFonts w:ascii="Times New Roman" w:eastAsia="Times New Roman" w:hAnsi="Times New Roman" w:cs="Times New Roman"/>
+                <w:color w:val="000000"/>
+              </w:rPr>
+              <w:t>1</w:t>
+            </w:r>
+            <w:r>
+              <w:rPr>
+                <w:rFonts w:ascii="Times New Roman" w:eastAsia="Times New Roman" w:hAnsi="Times New Roman" w:cs="Times New Roman"/>
+                <w:color w:val="000000"/>
+              </w:rPr>
+              <w:t>7</w:t>
+            </w:r>
+          </w:p>
+        </w:tc>
+        <w:tc>
+          <w:tcPr>
+            <w:tcW w:w="2160" w:type="dxa"/>
+            <w:shd w:val="clear" w:color="auto" w:fill="auto"/>
+            <w:noWrap/>
+            <w:vAlign w:val="center"/>
+          </w:tcPr>
+          <w:p>
+            <w:pPr>
+              <w:spacing w:after="0"/>
+              <w:rPr>
+                <w:rFonts w:ascii="Times New Roman" w:eastAsia="Times New Roman" w:hAnsi="Times New Roman" w:cs="Times New Roman"/>
+                <w:color w:val="000000"/>
+              </w:rPr>
+            </w:pPr>
+            <w:r>
+              <w:rPr>
+                <w:rFonts w:ascii="Times New Roman" w:eastAsia="Times New Roman" w:hAnsi="Times New Roman" w:cs="Times New Roman"/>
+                <w:color w:val="000000"/>
+              </w:rPr>
+              <w:t>Edit a Menu</w:t>
+            </w:r>
+          </w:p>
+        </w:tc>
+        <w:tc>
+          <w:tcPr>
+            <w:tcW w:w="2264" w:type="dxa"/>
+            <w:shd w:val="clear" w:color="auto" w:fill="auto"/>
+            <w:noWrap/>
+            <w:vAlign w:val="center"/>
+          </w:tcPr>
+          <w:p>
+            <w:pPr>
+              <w:spacing w:after="0"/>
+              <w:rPr>
+                <w:rFonts w:ascii="Times New Roman" w:eastAsia="Times New Roman" w:hAnsi="Times New Roman" w:cs="Times New Roman"/>
+                <w:color w:val="000000"/>
+              </w:rPr>
+            </w:pPr>
+            <w:r>
+              <w:rPr>
+                <w:rFonts w:ascii="Times New Roman" w:eastAsia="Times New Roman" w:hAnsi="Times New Roman" w:cs="Times New Roman"/>
+                <w:color w:val="000000"/>
+              </w:rPr>
+              <w:t>Edit Menu</w:t>
+            </w:r>
+          </w:p>
+        </w:tc>
+        <w:tc>
+          <w:tcPr>
+            <w:tcW w:w="4936" w:type="dxa"/>
+            <w:shd w:val="clear" w:color="auto" w:fill="auto"/>
+            <w:noWrap/>
+            <w:vAlign w:val="center"/>
+          </w:tcPr>
+          <w:p>
+            <w:pPr>
+              <w:spacing w:after="0"/>
+              <w:rPr>
+                <w:rFonts w:ascii="Times New Roman" w:eastAsia="Times New Roman" w:hAnsi="Times New Roman" w:cs="Times New Roman"/>
+                <w:color w:val="000000"/>
+              </w:rPr>
+            </w:pPr>
+            <w:r>
+              <w:rPr>
+                <w:rFonts w:ascii="Times New Roman" w:eastAsia="Times New Roman" w:hAnsi="Times New Roman" w:cs="Times New Roman"/>
+                <w:color w:val="000000"/>
+              </w:rPr>
+              <w:t>A page where home-cook can edit existed menu</w:t>
+            </w:r>
+          </w:p>
+        </w:tc>
+      </w:tr>
+      <w:tr>
+        <w:trPr>
+          <w:trHeight w:val="288"/>
+        </w:trPr>
+        <w:tc>
+          <w:tcPr>
+            <w:tcW w:w="436" w:type="dxa"/>
+            <w:vAlign w:val="center"/>
+          </w:tcPr>
+          <w:p>
+            <w:pPr>
+              <w:spacing w:after="0"/>
+              <w:jc w:val="center"/>
+              <w:rPr>
+                <w:rFonts w:ascii="Times New Roman" w:eastAsia="Times New Roman" w:hAnsi="Times New Roman" w:cs="Times New Roman"/>
+                <w:color w:val="000000"/>
+              </w:rPr>
+            </w:pPr>
+            <w:r>
+              <w:rPr>
+                <w:rFonts w:ascii="Times New Roman" w:eastAsia="Times New Roman" w:hAnsi="Times New Roman" w:cs="Times New Roman"/>
+                <w:color w:val="000000"/>
+              </w:rPr>
+              <w:t>1</w:t>
+            </w:r>
+            <w:r>
+              <w:rPr>
+                <w:rFonts w:ascii="Times New Roman" w:eastAsia="Times New Roman" w:hAnsi="Times New Roman" w:cs="Times New Roman"/>
+                <w:color w:val="000000"/>
+              </w:rPr>
+              <w:t>8</w:t>
+            </w:r>
+          </w:p>
+        </w:tc>
+        <w:tc>
+          <w:tcPr>
+            <w:tcW w:w="2160" w:type="dxa"/>
+            <w:shd w:val="clear" w:color="auto" w:fill="auto"/>
+            <w:noWrap/>
+            <w:vAlign w:val="center"/>
+          </w:tcPr>
+          <w:p>
+            <w:pPr>
+              <w:spacing w:after="0"/>
+              <w:rPr>
+                <w:rFonts w:ascii="Times New Roman" w:eastAsia="Times New Roman" w:hAnsi="Times New Roman" w:cs="Times New Roman"/>
+                <w:color w:val="000000"/>
+              </w:rPr>
+            </w:pPr>
+            <w:r>
+              <w:rPr>
+                <w:rFonts w:ascii="Times New Roman" w:eastAsia="Times New Roman" w:hAnsi="Times New Roman" w:cs="Times New Roman"/>
+                <w:color w:val="000000"/>
+              </w:rPr>
+              <w:t>Delete a Menu</w:t>
+            </w:r>
+          </w:p>
+        </w:tc>
+        <w:tc>
+          <w:tcPr>
+            <w:tcW w:w="2264" w:type="dxa"/>
+            <w:shd w:val="clear" w:color="auto" w:fill="auto"/>
+            <w:noWrap/>
+            <w:vAlign w:val="center"/>
+          </w:tcPr>
+          <w:p>
+            <w:pPr>
+              <w:spacing w:after="0"/>
+              <w:rPr>
+                <w:rFonts w:ascii="Times New Roman" w:eastAsia="Times New Roman" w:hAnsi="Times New Roman" w:cs="Times New Roman"/>
+                <w:color w:val="000000"/>
+              </w:rPr>
+            </w:pPr>
+            <w:r>
+              <w:rPr>
+                <w:rFonts w:ascii="Times New Roman" w:eastAsia="Times New Roman" w:hAnsi="Times New Roman" w:cs="Times New Roman"/>
+                <w:color w:val="000000"/>
+              </w:rPr>
+              <w:t>Delete Menu</w:t>
+            </w:r>
+          </w:p>
+        </w:tc>
+        <w:tc>
+          <w:tcPr>
+            <w:tcW w:w="4936" w:type="dxa"/>
+            <w:shd w:val="clear" w:color="auto" w:fill="auto"/>
+            <w:noWrap/>
+            <w:vAlign w:val="center"/>
+          </w:tcPr>
+          <w:p>
+            <w:pPr>
+              <w:spacing w:after="0"/>
+              <w:rPr>
+                <w:rFonts w:ascii="Times New Roman" w:eastAsia="Times New Roman" w:hAnsi="Times New Roman" w:cs="Times New Roman"/>
+                <w:color w:val="000000"/>
+              </w:rPr>
+            </w:pPr>
+            <w:r>
+              <w:rPr>
+                <w:rFonts w:ascii="Times New Roman" w:eastAsia="Times New Roman" w:hAnsi="Times New Roman" w:cs="Times New Roman"/>
+                <w:color w:val="000000"/>
+              </w:rPr>
+              <w:t>A pop-up confirmation box whether to delete the Menu or not</w:t>
+            </w:r>
+          </w:p>
+        </w:tc>
+      </w:tr>
+      <w:tr>
+        <w:trPr>
+          <w:trHeight w:val="288"/>
+        </w:trPr>
+        <w:tc>
+          <w:tcPr>
+            <w:tcW w:w="436" w:type="dxa"/>
+            <w:vAlign w:val="center"/>
+          </w:tcPr>
+          <w:p>
+            <w:pPr>
+              <w:spacing w:after="0"/>
+              <w:jc w:val="center"/>
+              <w:rPr>
+                <w:rFonts w:ascii="Times New Roman" w:eastAsia="Times New Roman" w:hAnsi="Times New Roman" w:cs="Times New Roman"/>
+                <w:color w:val="000000"/>
+              </w:rPr>
+            </w:pPr>
+            <w:r>
+              <w:rPr>
+                <w:rFonts w:ascii="Times New Roman" w:eastAsia="Times New Roman" w:hAnsi="Times New Roman" w:cs="Times New Roman"/>
+                <w:color w:val="000000"/>
+              </w:rPr>
+              <w:t>19</w:t>
+            </w:r>
+          </w:p>
+        </w:tc>
+        <w:tc>
+          <w:tcPr>
+            <w:tcW w:w="2160" w:type="dxa"/>
             <w:shd w:val="clear" w:color="auto" w:fill="auto"/>
             <w:noWrap/>
             <w:vAlign w:val="center"/>
@@ -2398,7 +3009,7 @@
         </w:tc>
         <w:tc>
           <w:tcPr>
-            <w:tcW w:w="1523" w:type="dxa"/>
+            <w:tcW w:w="2264" w:type="dxa"/>
             <w:shd w:val="clear" w:color="auto" w:fill="auto"/>
             <w:noWrap/>
             <w:vAlign w:val="center"/>
@@ -2422,7 +3033,7 @@
         </w:tc>
         <w:tc>
           <w:tcPr>
-            <w:tcW w:w="5497" w:type="dxa"/>
+            <w:tcW w:w="4936" w:type="dxa"/>
             <w:shd w:val="clear" w:color="auto" w:fill="auto"/>
             <w:noWrap/>
             <w:vAlign w:val="center"/>
@@ -2969,21 +3580,7 @@
                 <w:rFonts w:ascii="Times New Roman" w:hAnsi="Times New Roman" w:cs="Times New Roman"/>
                 <w:color w:val="000000"/>
               </w:rPr>
-              <w:t xml:space="preserve">    </w:t>
-            </w:r>
-            <w:r>
-              <w:rPr>
-                <w:rFonts w:ascii="Times New Roman" w:hAnsi="Times New Roman" w:cs="Times New Roman"/>
-                <w:color w:val="000000"/>
-              </w:rPr>
-              <w:t>Get list of available dis</w:t>
-            </w:r>
-            <w:r>
-              <w:rPr>
-                <w:rFonts w:ascii="Times New Roman" w:hAnsi="Times New Roman" w:cs="Times New Roman"/>
-                <w:color w:val="000000"/>
-              </w:rPr>
-              <w:t>hes</w:t>
+              <w:t xml:space="preserve">     Get a list of available dish by menu</w:t>
             </w:r>
           </w:p>
         </w:tc>
@@ -2992,7 +3589,7 @@
             <w:tcW w:w="1781" w:type="dxa"/>
             <w:shd w:val="clear" w:color="auto" w:fill="auto"/>
             <w:noWrap/>
-            <w:vAlign w:val="center"/>
+            <w:vAlign w:val="bottom"/>
             <w:hideMark/>
           </w:tcPr>
           <w:p>
@@ -3004,13 +3601,6 @@
                 <w:color w:val="000000"/>
               </w:rPr>
             </w:pPr>
-            <w:r>
-              <w:rPr>
-                <w:rFonts w:ascii="Times New Roman" w:hAnsi="Times New Roman" w:cs="Times New Roman"/>
-                <w:color w:val="000000"/>
-              </w:rPr>
-              <w:t>X</w:t>
-            </w:r>
           </w:p>
         </w:tc>
         <w:tc>
@@ -3076,22 +3666,21 @@
             <w:shd w:val="clear" w:color="auto" w:fill="auto"/>
             <w:noWrap/>
             <w:vAlign w:val="bottom"/>
-            <w:hideMark/>
-          </w:tcPr>
-          <w:p>
-            <w:pPr>
-              <w:spacing w:after="0"/>
-              <w:rPr>
-                <w:rFonts w:ascii="Times New Roman" w:hAnsi="Times New Roman" w:cs="Times New Roman"/>
-                <w:color w:val="000000"/>
-              </w:rPr>
-            </w:pPr>
-            <w:r>
-              <w:rPr>
-                <w:rFonts w:ascii="Times New Roman" w:hAnsi="Times New Roman" w:cs="Times New Roman"/>
-                <w:color w:val="000000"/>
-              </w:rPr>
-              <w:t xml:space="preserve">    Get list of home-cooks </w:t>
+          </w:tcPr>
+          <w:p>
+            <w:pPr>
+              <w:spacing w:after="0"/>
+              <w:rPr>
+                <w:rFonts w:ascii="Times New Roman" w:hAnsi="Times New Roman" w:cs="Times New Roman"/>
+                <w:color w:val="000000"/>
+              </w:rPr>
+            </w:pPr>
+            <w:r>
+              <w:rPr>
+                <w:rFonts w:ascii="Times New Roman" w:hAnsi="Times New Roman" w:cs="Times New Roman"/>
+                <w:color w:val="000000"/>
+              </w:rPr>
+              <w:t>User Profile</w:t>
             </w:r>
           </w:p>
         </w:tc>
@@ -3101,7 +3690,6 @@
             <w:shd w:val="clear" w:color="auto" w:fill="auto"/>
             <w:noWrap/>
             <w:vAlign w:val="bottom"/>
-            <w:hideMark/>
           </w:tcPr>
           <w:p>
             <w:pPr>
@@ -3127,6 +3715,13 @@
                 <w:color w:val="000000"/>
               </w:rPr>
             </w:pPr>
+            <w:r>
+              <w:rPr>
+                <w:rFonts w:ascii="Times New Roman" w:hAnsi="Times New Roman" w:cs="Times New Roman"/>
+                <w:color w:val="000000"/>
+              </w:rPr>
+              <w:t>X</w:t>
+            </w:r>
           </w:p>
         </w:tc>
         <w:tc>
@@ -3164,6 +3759,13 @@
                 <w:color w:val="000000"/>
               </w:rPr>
             </w:pPr>
+            <w:r>
+              <w:rPr>
+                <w:rFonts w:ascii="Times New Roman" w:hAnsi="Times New Roman" w:cs="Times New Roman"/>
+                <w:color w:val="000000"/>
+              </w:rPr>
+              <w:t>X</w:t>
+            </w:r>
           </w:p>
         </w:tc>
       </w:tr>
@@ -3177,7 +3779,6 @@
             <w:shd w:val="clear" w:color="auto" w:fill="auto"/>
             <w:noWrap/>
             <w:vAlign w:val="bottom"/>
-            <w:hideMark/>
           </w:tcPr>
           <w:p>
             <w:pPr>
@@ -3199,7 +3800,7 @@
                 <w:rFonts w:ascii="Times New Roman" w:hAnsi="Times New Roman" w:cs="Times New Roman"/>
                 <w:color w:val="000000"/>
               </w:rPr>
-              <w:t>Menu management</w:t>
+              <w:t>View user’s profile</w:t>
             </w:r>
           </w:p>
         </w:tc>
@@ -3209,7 +3810,6 @@
             <w:shd w:val="clear" w:color="auto" w:fill="auto"/>
             <w:noWrap/>
             <w:vAlign w:val="bottom"/>
-            <w:hideMark/>
           </w:tcPr>
           <w:p>
             <w:pPr>
@@ -3235,6 +3835,13 @@
                 <w:color w:val="000000"/>
               </w:rPr>
             </w:pPr>
+            <w:r>
+              <w:rPr>
+                <w:rFonts w:ascii="Times New Roman" w:hAnsi="Times New Roman" w:cs="Times New Roman"/>
+                <w:color w:val="000000"/>
+              </w:rPr>
+              <w:t>X</w:t>
+            </w:r>
           </w:p>
         </w:tc>
         <w:tc>
@@ -3250,6 +3857,13 @@
                 <w:color w:val="000000"/>
               </w:rPr>
             </w:pPr>
+            <w:r>
+              <w:rPr>
+                <w:rFonts w:ascii="Times New Roman" w:hAnsi="Times New Roman" w:cs="Times New Roman"/>
+                <w:color w:val="000000"/>
+              </w:rPr>
+              <w:t>X</w:t>
+            </w:r>
           </w:p>
         </w:tc>
         <w:tc>
@@ -3285,22 +3899,21 @@
             <w:shd w:val="clear" w:color="auto" w:fill="auto"/>
             <w:noWrap/>
             <w:vAlign w:val="bottom"/>
-            <w:hideMark/>
-          </w:tcPr>
-          <w:p>
-            <w:pPr>
-              <w:spacing w:after="0"/>
-              <w:rPr>
-                <w:rFonts w:ascii="Times New Roman" w:hAnsi="Times New Roman" w:cs="Times New Roman"/>
-                <w:color w:val="000000"/>
-              </w:rPr>
-            </w:pPr>
-            <w:r>
-              <w:rPr>
-                <w:rFonts w:ascii="Times New Roman" w:hAnsi="Times New Roman" w:cs="Times New Roman"/>
-                <w:color w:val="000000"/>
-              </w:rPr>
-              <w:t xml:space="preserve">    Dish management</w:t>
+          </w:tcPr>
+          <w:p>
+            <w:pPr>
+              <w:spacing w:after="0"/>
+              <w:rPr>
+                <w:rFonts w:ascii="Times New Roman" w:hAnsi="Times New Roman" w:cs="Times New Roman"/>
+                <w:color w:val="000000"/>
+              </w:rPr>
+            </w:pPr>
+            <w:r>
+              <w:rPr>
+                <w:rFonts w:ascii="Times New Roman" w:hAnsi="Times New Roman" w:cs="Times New Roman"/>
+                <w:color w:val="000000"/>
+              </w:rPr>
+              <w:t>Update Profile</w:t>
             </w:r>
           </w:p>
         </w:tc>
@@ -3310,7 +3923,6 @@
             <w:shd w:val="clear" w:color="auto" w:fill="auto"/>
             <w:noWrap/>
             <w:vAlign w:val="bottom"/>
-            <w:hideMark/>
           </w:tcPr>
           <w:p>
             <w:pPr>
@@ -3336,6 +3948,13 @@
                 <w:color w:val="000000"/>
               </w:rPr>
             </w:pPr>
+            <w:r>
+              <w:rPr>
+                <w:rFonts w:ascii="Times New Roman" w:hAnsi="Times New Roman" w:cs="Times New Roman"/>
+                <w:color w:val="000000"/>
+              </w:rPr>
+              <w:t>X</w:t>
+            </w:r>
           </w:p>
         </w:tc>
         <w:tc>
@@ -3351,6 +3970,13 @@
                 <w:color w:val="000000"/>
               </w:rPr>
             </w:pPr>
+            <w:r>
+              <w:rPr>
+                <w:rFonts w:ascii="Times New Roman" w:hAnsi="Times New Roman" w:cs="Times New Roman"/>
+                <w:color w:val="000000"/>
+              </w:rPr>
+              <w:t>X</w:t>
+            </w:r>
           </w:p>
         </w:tc>
         <w:tc>
@@ -3386,7 +4012,6 @@
             <w:shd w:val="clear" w:color="auto" w:fill="auto"/>
             <w:noWrap/>
             <w:vAlign w:val="bottom"/>
-            <w:hideMark/>
           </w:tcPr>
           <w:p>
             <w:pPr>
@@ -3408,7 +4033,7 @@
                 <w:rFonts w:ascii="Times New Roman" w:hAnsi="Times New Roman" w:cs="Times New Roman"/>
                 <w:color w:val="000000"/>
               </w:rPr>
-              <w:t>Create a new order</w:t>
+              <w:t>Edit user’s profile</w:t>
             </w:r>
           </w:p>
         </w:tc>
@@ -3418,7 +4043,6 @@
             <w:shd w:val="clear" w:color="auto" w:fill="auto"/>
             <w:noWrap/>
             <w:vAlign w:val="bottom"/>
-            <w:hideMark/>
           </w:tcPr>
           <w:p>
             <w:pPr>
@@ -3466,6 +4090,13 @@
                 <w:color w:val="000000"/>
               </w:rPr>
             </w:pPr>
+            <w:r>
+              <w:rPr>
+                <w:rFonts w:ascii="Times New Roman" w:hAnsi="Times New Roman" w:cs="Times New Roman"/>
+                <w:color w:val="000000"/>
+              </w:rPr>
+              <w:t>X</w:t>
+            </w:r>
           </w:p>
         </w:tc>
         <w:tc>
@@ -3481,6 +4112,13 @@
                 <w:color w:val="000000"/>
               </w:rPr>
             </w:pPr>
+            <w:r>
+              <w:rPr>
+                <w:rFonts w:ascii="Times New Roman" w:hAnsi="Times New Roman" w:cs="Times New Roman"/>
+                <w:color w:val="000000"/>
+              </w:rPr>
+              <w:t>X</w:t>
+            </w:r>
           </w:p>
         </w:tc>
       </w:tr>
@@ -3508,7 +4146,7 @@
                 <w:rFonts w:ascii="Times New Roman" w:hAnsi="Times New Roman" w:cs="Times New Roman"/>
                 <w:color w:val="000000"/>
               </w:rPr>
-              <w:t>User Profile</w:t>
+              <w:t>Home-cook management</w:t>
             </w:r>
           </w:p>
         </w:tc>
@@ -3543,6 +4181,21 @@
                 <w:color w:val="000000"/>
               </w:rPr>
             </w:pPr>
+          </w:p>
+        </w:tc>
+        <w:tc>
+          <w:tcPr>
+            <w:tcW w:w="864" w:type="dxa"/>
+          </w:tcPr>
+          <w:p>
+            <w:pPr>
+              <w:spacing w:after="0"/>
+              <w:jc w:val="center"/>
+              <w:rPr>
+                <w:rFonts w:ascii="Times New Roman" w:hAnsi="Times New Roman" w:cs="Times New Roman"/>
+                <w:color w:val="000000"/>
+              </w:rPr>
+            </w:pPr>
             <w:r>
               <w:rPr>
                 <w:rFonts w:ascii="Times New Roman" w:hAnsi="Times New Roman" w:cs="Times New Roman"/>
@@ -3554,28 +4207,6 @@
         </w:tc>
         <w:tc>
           <w:tcPr>
-            <w:tcW w:w="864" w:type="dxa"/>
-          </w:tcPr>
-          <w:p>
-            <w:pPr>
-              <w:spacing w:after="0"/>
-              <w:jc w:val="center"/>
-              <w:rPr>
-                <w:rFonts w:ascii="Times New Roman" w:hAnsi="Times New Roman" w:cs="Times New Roman"/>
-                <w:color w:val="000000"/>
-              </w:rPr>
-            </w:pPr>
-            <w:r>
-              <w:rPr>
-                <w:rFonts w:ascii="Times New Roman" w:hAnsi="Times New Roman" w:cs="Times New Roman"/>
-                <w:color w:val="000000"/>
-              </w:rPr>
-              <w:t>X</w:t>
-            </w:r>
-          </w:p>
-        </w:tc>
-        <w:tc>
-          <w:tcPr>
             <w:tcW w:w="1343" w:type="dxa"/>
           </w:tcPr>
           <w:p>
@@ -3587,13 +4218,6 @@
                 <w:color w:val="000000"/>
               </w:rPr>
             </w:pPr>
-            <w:r>
-              <w:rPr>
-                <w:rFonts w:ascii="Times New Roman" w:hAnsi="Times New Roman" w:cs="Times New Roman"/>
-                <w:color w:val="000000"/>
-              </w:rPr>
-              <w:t>X</w:t>
-            </w:r>
           </w:p>
         </w:tc>
       </w:tr>
@@ -3621,14 +4245,7 @@
                 <w:rFonts w:ascii="Times New Roman" w:hAnsi="Times New Roman" w:cs="Times New Roman"/>
                 <w:color w:val="000000"/>
               </w:rPr>
-              <w:t xml:space="preserve">    </w:t>
-            </w:r>
-            <w:r>
-              <w:rPr>
-                <w:rFonts w:ascii="Times New Roman" w:hAnsi="Times New Roman" w:cs="Times New Roman"/>
-                <w:color w:val="000000"/>
-              </w:rPr>
-              <w:t>View user’s profile</w:t>
+              <w:t>Create a home-cook</w:t>
             </w:r>
           </w:p>
         </w:tc>
@@ -3663,6 +4280,21 @@
                 <w:color w:val="000000"/>
               </w:rPr>
             </w:pPr>
+          </w:p>
+        </w:tc>
+        <w:tc>
+          <w:tcPr>
+            <w:tcW w:w="864" w:type="dxa"/>
+          </w:tcPr>
+          <w:p>
+            <w:pPr>
+              <w:spacing w:after="0"/>
+              <w:jc w:val="center"/>
+              <w:rPr>
+                <w:rFonts w:ascii="Times New Roman" w:hAnsi="Times New Roman" w:cs="Times New Roman"/>
+                <w:color w:val="000000"/>
+              </w:rPr>
+            </w:pPr>
             <w:r>
               <w:rPr>
                 <w:rFonts w:ascii="Times New Roman" w:hAnsi="Times New Roman" w:cs="Times New Roman"/>
@@ -3674,28 +4306,6 @@
         </w:tc>
         <w:tc>
           <w:tcPr>
-            <w:tcW w:w="864" w:type="dxa"/>
-          </w:tcPr>
-          <w:p>
-            <w:pPr>
-              <w:spacing w:after="0"/>
-              <w:jc w:val="center"/>
-              <w:rPr>
-                <w:rFonts w:ascii="Times New Roman" w:hAnsi="Times New Roman" w:cs="Times New Roman"/>
-                <w:color w:val="000000"/>
-              </w:rPr>
-            </w:pPr>
-            <w:r>
-              <w:rPr>
-                <w:rFonts w:ascii="Times New Roman" w:hAnsi="Times New Roman" w:cs="Times New Roman"/>
-                <w:color w:val="000000"/>
-              </w:rPr>
-              <w:t>X</w:t>
-            </w:r>
-          </w:p>
-        </w:tc>
-        <w:tc>
-          <w:tcPr>
             <w:tcW w:w="1343" w:type="dxa"/>
           </w:tcPr>
           <w:p>
@@ -3707,13 +4317,6 @@
                 <w:color w:val="000000"/>
               </w:rPr>
             </w:pPr>
-            <w:r>
-              <w:rPr>
-                <w:rFonts w:ascii="Times New Roman" w:hAnsi="Times New Roman" w:cs="Times New Roman"/>
-                <w:color w:val="000000"/>
-              </w:rPr>
-              <w:t>X</w:t>
-            </w:r>
           </w:p>
         </w:tc>
       </w:tr>
@@ -3741,7 +4344,7 @@
                 <w:rFonts w:ascii="Times New Roman" w:hAnsi="Times New Roman" w:cs="Times New Roman"/>
                 <w:color w:val="000000"/>
               </w:rPr>
-              <w:t>Update Profile</w:t>
+              <w:t>Confirmation of disability</w:t>
             </w:r>
           </w:p>
         </w:tc>
@@ -3776,6 +4379,21 @@
                 <w:color w:val="000000"/>
               </w:rPr>
             </w:pPr>
+          </w:p>
+        </w:tc>
+        <w:tc>
+          <w:tcPr>
+            <w:tcW w:w="864" w:type="dxa"/>
+          </w:tcPr>
+          <w:p>
+            <w:pPr>
+              <w:spacing w:after="0"/>
+              <w:jc w:val="center"/>
+              <w:rPr>
+                <w:rFonts w:ascii="Times New Roman" w:hAnsi="Times New Roman" w:cs="Times New Roman"/>
+                <w:color w:val="000000"/>
+              </w:rPr>
+            </w:pPr>
             <w:r>
               <w:rPr>
                 <w:rFonts w:ascii="Times New Roman" w:hAnsi="Times New Roman" w:cs="Times New Roman"/>
@@ -3787,28 +4405,6 @@
         </w:tc>
         <w:tc>
           <w:tcPr>
-            <w:tcW w:w="864" w:type="dxa"/>
-          </w:tcPr>
-          <w:p>
-            <w:pPr>
-              <w:spacing w:after="0"/>
-              <w:jc w:val="center"/>
-              <w:rPr>
-                <w:rFonts w:ascii="Times New Roman" w:hAnsi="Times New Roman" w:cs="Times New Roman"/>
-                <w:color w:val="000000"/>
-              </w:rPr>
-            </w:pPr>
-            <w:r>
-              <w:rPr>
-                <w:rFonts w:ascii="Times New Roman" w:hAnsi="Times New Roman" w:cs="Times New Roman"/>
-                <w:color w:val="000000"/>
-              </w:rPr>
-              <w:t>X</w:t>
-            </w:r>
-          </w:p>
-        </w:tc>
-        <w:tc>
-          <w:tcPr>
             <w:tcW w:w="1343" w:type="dxa"/>
           </w:tcPr>
           <w:p>
@@ -3820,13 +4416,6 @@
                 <w:color w:val="000000"/>
               </w:rPr>
             </w:pPr>
-            <w:r>
-              <w:rPr>
-                <w:rFonts w:ascii="Times New Roman" w:hAnsi="Times New Roman" w:cs="Times New Roman"/>
-                <w:color w:val="000000"/>
-              </w:rPr>
-              <w:t>X</w:t>
-            </w:r>
           </w:p>
         </w:tc>
       </w:tr>
@@ -3854,14 +4443,7 @@
                 <w:rFonts w:ascii="Times New Roman" w:hAnsi="Times New Roman" w:cs="Times New Roman"/>
                 <w:color w:val="000000"/>
               </w:rPr>
-              <w:t xml:space="preserve">    </w:t>
-            </w:r>
-            <w:r>
-              <w:rPr>
-                <w:rFonts w:ascii="Times New Roman" w:hAnsi="Times New Roman" w:cs="Times New Roman"/>
-                <w:color w:val="000000"/>
-              </w:rPr>
-              <w:t>Edit user’s profile</w:t>
+              <w:t>Order List</w:t>
             </w:r>
           </w:p>
         </w:tc>
@@ -3918,13 +4500,6 @@
                 <w:color w:val="000000"/>
               </w:rPr>
             </w:pPr>
-            <w:r>
-              <w:rPr>
-                <w:rFonts w:ascii="Times New Roman" w:hAnsi="Times New Roman" w:cs="Times New Roman"/>
-                <w:color w:val="000000"/>
-              </w:rPr>
-              <w:t>X</w:t>
-            </w:r>
           </w:p>
         </w:tc>
         <w:tc>
@@ -3974,7 +4549,7 @@
                 <w:rFonts w:ascii="Times New Roman" w:hAnsi="Times New Roman" w:cs="Times New Roman"/>
                 <w:color w:val="000000"/>
               </w:rPr>
-              <w:t>Menu management</w:t>
+              <w:t>Order Details</w:t>
             </w:r>
           </w:p>
         </w:tc>
@@ -4009,6 +4584,13 @@
                 <w:color w:val="000000"/>
               </w:rPr>
             </w:pPr>
+            <w:r>
+              <w:rPr>
+                <w:rFonts w:ascii="Times New Roman" w:hAnsi="Times New Roman" w:cs="Times New Roman"/>
+                <w:color w:val="000000"/>
+              </w:rPr>
+              <w:t>X</w:t>
+            </w:r>
           </w:p>
         </w:tc>
         <w:tc>
@@ -4039,6 +4621,13 @@
                 <w:color w:val="000000"/>
               </w:rPr>
             </w:pPr>
+            <w:r>
+              <w:rPr>
+                <w:rFonts w:ascii="Times New Roman" w:hAnsi="Times New Roman" w:cs="Times New Roman"/>
+                <w:color w:val="000000"/>
+              </w:rPr>
+              <w:t>X</w:t>
+            </w:r>
           </w:p>
         </w:tc>
       </w:tr>
@@ -4066,14 +4655,7 @@
                 <w:rFonts w:ascii="Times New Roman" w:hAnsi="Times New Roman" w:cs="Times New Roman"/>
                 <w:color w:val="000000"/>
               </w:rPr>
-              <w:t xml:space="preserve">    </w:t>
-            </w:r>
-            <w:r>
-              <w:rPr>
-                <w:rFonts w:ascii="Times New Roman" w:hAnsi="Times New Roman" w:cs="Times New Roman"/>
-                <w:color w:val="000000"/>
-              </w:rPr>
-              <w:t>Update</w:t>
+              <w:t>Dish Details</w:t>
             </w:r>
           </w:p>
         </w:tc>
@@ -4108,6 +4690,13 @@
                 <w:color w:val="000000"/>
               </w:rPr>
             </w:pPr>
+            <w:r>
+              <w:rPr>
+                <w:rFonts w:ascii="Times New Roman" w:hAnsi="Times New Roman" w:cs="Times New Roman"/>
+                <w:color w:val="000000"/>
+              </w:rPr>
+              <w:t>X</w:t>
+            </w:r>
           </w:p>
         </w:tc>
         <w:tc>
@@ -4165,7 +4754,7 @@
                 <w:rFonts w:ascii="Times New Roman" w:hAnsi="Times New Roman" w:cs="Times New Roman"/>
                 <w:color w:val="000000"/>
               </w:rPr>
-              <w:t xml:space="preserve">    Delete Data</w:t>
+              <w:t>Dish Management</w:t>
             </w:r>
           </w:p>
         </w:tc>
@@ -4230,6 +4819,13 @@
                 <w:color w:val="000000"/>
               </w:rPr>
             </w:pPr>
+            <w:r>
+              <w:rPr>
+                <w:rFonts w:ascii="Times New Roman" w:hAnsi="Times New Roman" w:cs="Times New Roman"/>
+                <w:color w:val="000000"/>
+              </w:rPr>
+              <w:t>X</w:t>
+            </w:r>
           </w:p>
         </w:tc>
       </w:tr>
@@ -4257,7 +4853,7 @@
                 <w:rFonts w:ascii="Times New Roman" w:hAnsi="Times New Roman" w:cs="Times New Roman"/>
                 <w:color w:val="000000"/>
               </w:rPr>
-              <w:t xml:space="preserve">    …</w:t>
+              <w:t xml:space="preserve">    Get a list of created dish</w:t>
             </w:r>
           </w:p>
         </w:tc>
@@ -4322,6 +4918,806 @@
                 <w:color w:val="000000"/>
               </w:rPr>
             </w:pPr>
+            <w:r>
+              <w:rPr>
+                <w:rFonts w:ascii="Times New Roman" w:hAnsi="Times New Roman" w:cs="Times New Roman"/>
+                <w:color w:val="000000"/>
+              </w:rPr>
+              <w:t>X</w:t>
+            </w:r>
+          </w:p>
+        </w:tc>
+      </w:tr>
+      <w:tr>
+        <w:trPr>
+          <w:trHeight w:val="288"/>
+        </w:trPr>
+        <w:tc>
+          <w:tcPr>
+            <w:tcW w:w="4520" w:type="dxa"/>
+            <w:shd w:val="clear" w:color="auto" w:fill="auto"/>
+            <w:noWrap/>
+            <w:vAlign w:val="bottom"/>
+          </w:tcPr>
+          <w:p>
+            <w:pPr>
+              <w:spacing w:after="0"/>
+              <w:rPr>
+                <w:rFonts w:ascii="Times New Roman" w:hAnsi="Times New Roman" w:cs="Times New Roman"/>
+                <w:color w:val="000000"/>
+              </w:rPr>
+            </w:pPr>
+            <w:r>
+              <w:rPr>
+                <w:rFonts w:ascii="Times New Roman" w:hAnsi="Times New Roman" w:cs="Times New Roman"/>
+                <w:color w:val="000000"/>
+              </w:rPr>
+              <w:t>Create Dish</w:t>
+            </w:r>
+          </w:p>
+        </w:tc>
+        <w:tc>
+          <w:tcPr>
+            <w:tcW w:w="1781" w:type="dxa"/>
+            <w:shd w:val="clear" w:color="auto" w:fill="auto"/>
+            <w:noWrap/>
+            <w:vAlign w:val="bottom"/>
+          </w:tcPr>
+          <w:p>
+            <w:pPr>
+              <w:spacing w:after="0"/>
+              <w:jc w:val="center"/>
+              <w:rPr>
+                <w:rFonts w:ascii="Times New Roman" w:hAnsi="Times New Roman" w:cs="Times New Roman"/>
+                <w:color w:val="000000"/>
+              </w:rPr>
+            </w:pPr>
+          </w:p>
+        </w:tc>
+        <w:tc>
+          <w:tcPr>
+            <w:tcW w:w="1145" w:type="dxa"/>
+          </w:tcPr>
+          <w:p>
+            <w:pPr>
+              <w:spacing w:after="0"/>
+              <w:jc w:val="center"/>
+              <w:rPr>
+                <w:rFonts w:ascii="Times New Roman" w:hAnsi="Times New Roman" w:cs="Times New Roman"/>
+                <w:color w:val="000000"/>
+              </w:rPr>
+            </w:pPr>
+          </w:p>
+        </w:tc>
+        <w:tc>
+          <w:tcPr>
+            <w:tcW w:w="864" w:type="dxa"/>
+          </w:tcPr>
+          <w:p>
+            <w:pPr>
+              <w:spacing w:after="0"/>
+              <w:jc w:val="center"/>
+              <w:rPr>
+                <w:rFonts w:ascii="Times New Roman" w:hAnsi="Times New Roman" w:cs="Times New Roman"/>
+                <w:color w:val="000000"/>
+              </w:rPr>
+            </w:pPr>
+          </w:p>
+        </w:tc>
+        <w:tc>
+          <w:tcPr>
+            <w:tcW w:w="1343" w:type="dxa"/>
+          </w:tcPr>
+          <w:p>
+            <w:pPr>
+              <w:spacing w:after="0"/>
+              <w:jc w:val="center"/>
+              <w:rPr>
+                <w:rFonts w:ascii="Times New Roman" w:hAnsi="Times New Roman" w:cs="Times New Roman"/>
+                <w:color w:val="000000"/>
+              </w:rPr>
+            </w:pPr>
+            <w:r>
+              <w:rPr>
+                <w:rFonts w:ascii="Times New Roman" w:hAnsi="Times New Roman" w:cs="Times New Roman"/>
+                <w:color w:val="000000"/>
+              </w:rPr>
+              <w:t>X</w:t>
+            </w:r>
+          </w:p>
+        </w:tc>
+      </w:tr>
+      <w:tr>
+        <w:trPr>
+          <w:trHeight w:val="288"/>
+        </w:trPr>
+        <w:tc>
+          <w:tcPr>
+            <w:tcW w:w="4520" w:type="dxa"/>
+            <w:shd w:val="clear" w:color="auto" w:fill="auto"/>
+            <w:noWrap/>
+            <w:vAlign w:val="bottom"/>
+          </w:tcPr>
+          <w:p>
+            <w:pPr>
+              <w:spacing w:after="0"/>
+              <w:rPr>
+                <w:rFonts w:ascii="Times New Roman" w:hAnsi="Times New Roman" w:cs="Times New Roman"/>
+                <w:color w:val="000000"/>
+              </w:rPr>
+            </w:pPr>
+            <w:r>
+              <w:rPr>
+                <w:rFonts w:ascii="Times New Roman" w:hAnsi="Times New Roman" w:cs="Times New Roman"/>
+                <w:color w:val="000000"/>
+              </w:rPr>
+              <w:t>Edit Dish</w:t>
+            </w:r>
+          </w:p>
+        </w:tc>
+        <w:tc>
+          <w:tcPr>
+            <w:tcW w:w="1781" w:type="dxa"/>
+            <w:shd w:val="clear" w:color="auto" w:fill="auto"/>
+            <w:noWrap/>
+            <w:vAlign w:val="bottom"/>
+          </w:tcPr>
+          <w:p>
+            <w:pPr>
+              <w:spacing w:after="0"/>
+              <w:jc w:val="center"/>
+              <w:rPr>
+                <w:rFonts w:ascii="Times New Roman" w:hAnsi="Times New Roman" w:cs="Times New Roman"/>
+                <w:color w:val="000000"/>
+              </w:rPr>
+            </w:pPr>
+          </w:p>
+        </w:tc>
+        <w:tc>
+          <w:tcPr>
+            <w:tcW w:w="1145" w:type="dxa"/>
+          </w:tcPr>
+          <w:p>
+            <w:pPr>
+              <w:spacing w:after="0"/>
+              <w:jc w:val="center"/>
+              <w:rPr>
+                <w:rFonts w:ascii="Times New Roman" w:hAnsi="Times New Roman" w:cs="Times New Roman"/>
+                <w:color w:val="000000"/>
+              </w:rPr>
+            </w:pPr>
+          </w:p>
+        </w:tc>
+        <w:tc>
+          <w:tcPr>
+            <w:tcW w:w="864" w:type="dxa"/>
+          </w:tcPr>
+          <w:p>
+            <w:pPr>
+              <w:spacing w:after="0"/>
+              <w:jc w:val="center"/>
+              <w:rPr>
+                <w:rFonts w:ascii="Times New Roman" w:hAnsi="Times New Roman" w:cs="Times New Roman"/>
+                <w:color w:val="000000"/>
+              </w:rPr>
+            </w:pPr>
+          </w:p>
+        </w:tc>
+        <w:tc>
+          <w:tcPr>
+            <w:tcW w:w="1343" w:type="dxa"/>
+          </w:tcPr>
+          <w:p>
+            <w:pPr>
+              <w:spacing w:after="0"/>
+              <w:jc w:val="center"/>
+              <w:rPr>
+                <w:rFonts w:ascii="Times New Roman" w:hAnsi="Times New Roman" w:cs="Times New Roman"/>
+                <w:color w:val="000000"/>
+              </w:rPr>
+            </w:pPr>
+            <w:r>
+              <w:rPr>
+                <w:rFonts w:ascii="Times New Roman" w:hAnsi="Times New Roman" w:cs="Times New Roman"/>
+                <w:color w:val="000000"/>
+              </w:rPr>
+              <w:t>X</w:t>
+            </w:r>
+          </w:p>
+        </w:tc>
+      </w:tr>
+      <w:tr>
+        <w:trPr>
+          <w:trHeight w:val="288"/>
+        </w:trPr>
+        <w:tc>
+          <w:tcPr>
+            <w:tcW w:w="4520" w:type="dxa"/>
+            <w:shd w:val="clear" w:color="auto" w:fill="auto"/>
+            <w:noWrap/>
+            <w:vAlign w:val="bottom"/>
+          </w:tcPr>
+          <w:p>
+            <w:pPr>
+              <w:spacing w:after="0"/>
+              <w:rPr>
+                <w:rFonts w:ascii="Times New Roman" w:hAnsi="Times New Roman" w:cs="Times New Roman"/>
+                <w:color w:val="000000"/>
+              </w:rPr>
+            </w:pPr>
+            <w:r>
+              <w:rPr>
+                <w:rFonts w:ascii="Times New Roman" w:hAnsi="Times New Roman" w:cs="Times New Roman"/>
+                <w:color w:val="000000"/>
+              </w:rPr>
+              <w:lastRenderedPageBreak/>
+              <w:t>Order Review</w:t>
+            </w:r>
+          </w:p>
+        </w:tc>
+        <w:tc>
+          <w:tcPr>
+            <w:tcW w:w="1781" w:type="dxa"/>
+            <w:shd w:val="clear" w:color="auto" w:fill="auto"/>
+            <w:noWrap/>
+            <w:vAlign w:val="bottom"/>
+          </w:tcPr>
+          <w:p>
+            <w:pPr>
+              <w:spacing w:after="0"/>
+              <w:jc w:val="center"/>
+              <w:rPr>
+                <w:rFonts w:ascii="Times New Roman" w:hAnsi="Times New Roman" w:cs="Times New Roman"/>
+                <w:color w:val="000000"/>
+              </w:rPr>
+            </w:pPr>
+          </w:p>
+        </w:tc>
+        <w:tc>
+          <w:tcPr>
+            <w:tcW w:w="1145" w:type="dxa"/>
+          </w:tcPr>
+          <w:p>
+            <w:pPr>
+              <w:spacing w:after="0"/>
+              <w:jc w:val="center"/>
+              <w:rPr>
+                <w:rFonts w:ascii="Times New Roman" w:hAnsi="Times New Roman" w:cs="Times New Roman"/>
+                <w:color w:val="000000"/>
+              </w:rPr>
+            </w:pPr>
+            <w:r>
+              <w:rPr>
+                <w:rFonts w:ascii="Times New Roman" w:hAnsi="Times New Roman" w:cs="Times New Roman"/>
+                <w:color w:val="000000"/>
+              </w:rPr>
+              <w:t>X</w:t>
+            </w:r>
+          </w:p>
+        </w:tc>
+        <w:tc>
+          <w:tcPr>
+            <w:tcW w:w="864" w:type="dxa"/>
+          </w:tcPr>
+          <w:p>
+            <w:pPr>
+              <w:spacing w:after="0"/>
+              <w:jc w:val="center"/>
+              <w:rPr>
+                <w:rFonts w:ascii="Times New Roman" w:hAnsi="Times New Roman" w:cs="Times New Roman"/>
+                <w:color w:val="000000"/>
+              </w:rPr>
+            </w:pPr>
+          </w:p>
+        </w:tc>
+        <w:tc>
+          <w:tcPr>
+            <w:tcW w:w="1343" w:type="dxa"/>
+          </w:tcPr>
+          <w:p>
+            <w:pPr>
+              <w:spacing w:after="0"/>
+              <w:jc w:val="center"/>
+              <w:rPr>
+                <w:rFonts w:ascii="Times New Roman" w:hAnsi="Times New Roman" w:cs="Times New Roman"/>
+                <w:color w:val="000000"/>
+              </w:rPr>
+            </w:pPr>
+          </w:p>
+        </w:tc>
+      </w:tr>
+      <w:tr>
+        <w:trPr>
+          <w:trHeight w:val="288"/>
+        </w:trPr>
+        <w:tc>
+          <w:tcPr>
+            <w:tcW w:w="4520" w:type="dxa"/>
+            <w:shd w:val="clear" w:color="auto" w:fill="auto"/>
+            <w:noWrap/>
+            <w:vAlign w:val="bottom"/>
+          </w:tcPr>
+          <w:p>
+            <w:pPr>
+              <w:spacing w:after="0"/>
+              <w:rPr>
+                <w:rFonts w:ascii="Times New Roman" w:hAnsi="Times New Roman" w:cs="Times New Roman"/>
+                <w:color w:val="000000"/>
+              </w:rPr>
+            </w:pPr>
+            <w:r>
+              <w:rPr>
+                <w:rFonts w:ascii="Times New Roman" w:hAnsi="Times New Roman" w:cs="Times New Roman"/>
+                <w:color w:val="000000"/>
+              </w:rPr>
+              <w:t>Delivery Information Confirmation</w:t>
+            </w:r>
+          </w:p>
+        </w:tc>
+        <w:tc>
+          <w:tcPr>
+            <w:tcW w:w="1781" w:type="dxa"/>
+            <w:shd w:val="clear" w:color="auto" w:fill="auto"/>
+            <w:noWrap/>
+            <w:vAlign w:val="bottom"/>
+          </w:tcPr>
+          <w:p>
+            <w:pPr>
+              <w:spacing w:after="0"/>
+              <w:jc w:val="center"/>
+              <w:rPr>
+                <w:rFonts w:ascii="Times New Roman" w:hAnsi="Times New Roman" w:cs="Times New Roman"/>
+                <w:color w:val="000000"/>
+              </w:rPr>
+            </w:pPr>
+          </w:p>
+        </w:tc>
+        <w:tc>
+          <w:tcPr>
+            <w:tcW w:w="1145" w:type="dxa"/>
+          </w:tcPr>
+          <w:p>
+            <w:pPr>
+              <w:spacing w:after="0"/>
+              <w:jc w:val="center"/>
+              <w:rPr>
+                <w:rFonts w:ascii="Times New Roman" w:hAnsi="Times New Roman" w:cs="Times New Roman"/>
+                <w:color w:val="000000"/>
+              </w:rPr>
+            </w:pPr>
+            <w:r>
+              <w:rPr>
+                <w:rFonts w:ascii="Times New Roman" w:hAnsi="Times New Roman" w:cs="Times New Roman"/>
+                <w:color w:val="000000"/>
+              </w:rPr>
+              <w:t>X</w:t>
+            </w:r>
+          </w:p>
+        </w:tc>
+        <w:tc>
+          <w:tcPr>
+            <w:tcW w:w="864" w:type="dxa"/>
+          </w:tcPr>
+          <w:p>
+            <w:pPr>
+              <w:spacing w:after="0"/>
+              <w:jc w:val="center"/>
+              <w:rPr>
+                <w:rFonts w:ascii="Times New Roman" w:hAnsi="Times New Roman" w:cs="Times New Roman"/>
+                <w:color w:val="000000"/>
+              </w:rPr>
+            </w:pPr>
+          </w:p>
+        </w:tc>
+        <w:tc>
+          <w:tcPr>
+            <w:tcW w:w="1343" w:type="dxa"/>
+          </w:tcPr>
+          <w:p>
+            <w:pPr>
+              <w:spacing w:after="0"/>
+              <w:jc w:val="center"/>
+              <w:rPr>
+                <w:rFonts w:ascii="Times New Roman" w:hAnsi="Times New Roman" w:cs="Times New Roman"/>
+                <w:color w:val="000000"/>
+              </w:rPr>
+            </w:pPr>
+          </w:p>
+        </w:tc>
+      </w:tr>
+      <w:tr>
+        <w:trPr>
+          <w:trHeight w:val="288"/>
+        </w:trPr>
+        <w:tc>
+          <w:tcPr>
+            <w:tcW w:w="4520" w:type="dxa"/>
+            <w:shd w:val="clear" w:color="auto" w:fill="auto"/>
+            <w:noWrap/>
+            <w:vAlign w:val="bottom"/>
+          </w:tcPr>
+          <w:p>
+            <w:pPr>
+              <w:spacing w:after="0"/>
+              <w:rPr>
+                <w:rFonts w:ascii="Times New Roman" w:hAnsi="Times New Roman" w:cs="Times New Roman"/>
+                <w:color w:val="000000"/>
+              </w:rPr>
+            </w:pPr>
+            <w:r>
+              <w:rPr>
+                <w:rFonts w:ascii="Times New Roman" w:hAnsi="Times New Roman" w:cs="Times New Roman"/>
+                <w:color w:val="000000"/>
+              </w:rPr>
+              <w:t>Menu Management</w:t>
+            </w:r>
+          </w:p>
+        </w:tc>
+        <w:tc>
+          <w:tcPr>
+            <w:tcW w:w="1781" w:type="dxa"/>
+            <w:shd w:val="clear" w:color="auto" w:fill="auto"/>
+            <w:noWrap/>
+            <w:vAlign w:val="bottom"/>
+          </w:tcPr>
+          <w:p>
+            <w:pPr>
+              <w:spacing w:after="0"/>
+              <w:jc w:val="center"/>
+              <w:rPr>
+                <w:rFonts w:ascii="Times New Roman" w:hAnsi="Times New Roman" w:cs="Times New Roman"/>
+                <w:color w:val="000000"/>
+              </w:rPr>
+            </w:pPr>
+          </w:p>
+        </w:tc>
+        <w:tc>
+          <w:tcPr>
+            <w:tcW w:w="1145" w:type="dxa"/>
+          </w:tcPr>
+          <w:p>
+            <w:pPr>
+              <w:spacing w:after="0"/>
+              <w:jc w:val="center"/>
+              <w:rPr>
+                <w:rFonts w:ascii="Times New Roman" w:hAnsi="Times New Roman" w:cs="Times New Roman"/>
+                <w:color w:val="000000"/>
+              </w:rPr>
+            </w:pPr>
+          </w:p>
+        </w:tc>
+        <w:tc>
+          <w:tcPr>
+            <w:tcW w:w="864" w:type="dxa"/>
+          </w:tcPr>
+          <w:p>
+            <w:pPr>
+              <w:spacing w:after="0"/>
+              <w:jc w:val="center"/>
+              <w:rPr>
+                <w:rFonts w:ascii="Times New Roman" w:hAnsi="Times New Roman" w:cs="Times New Roman"/>
+                <w:color w:val="000000"/>
+              </w:rPr>
+            </w:pPr>
+          </w:p>
+        </w:tc>
+        <w:tc>
+          <w:tcPr>
+            <w:tcW w:w="1343" w:type="dxa"/>
+          </w:tcPr>
+          <w:p>
+            <w:pPr>
+              <w:spacing w:after="0"/>
+              <w:jc w:val="center"/>
+              <w:rPr>
+                <w:rFonts w:ascii="Times New Roman" w:hAnsi="Times New Roman" w:cs="Times New Roman"/>
+                <w:color w:val="000000"/>
+              </w:rPr>
+            </w:pPr>
+            <w:r>
+              <w:rPr>
+                <w:rFonts w:ascii="Times New Roman" w:hAnsi="Times New Roman" w:cs="Times New Roman"/>
+                <w:color w:val="000000"/>
+              </w:rPr>
+              <w:t>X</w:t>
+            </w:r>
+          </w:p>
+        </w:tc>
+      </w:tr>
+      <w:tr>
+        <w:trPr>
+          <w:trHeight w:val="288"/>
+        </w:trPr>
+        <w:tc>
+          <w:tcPr>
+            <w:tcW w:w="4520" w:type="dxa"/>
+            <w:shd w:val="clear" w:color="auto" w:fill="auto"/>
+            <w:noWrap/>
+            <w:vAlign w:val="bottom"/>
+          </w:tcPr>
+          <w:p>
+            <w:pPr>
+              <w:spacing w:after="0"/>
+              <w:rPr>
+                <w:rFonts w:ascii="Times New Roman" w:hAnsi="Times New Roman" w:cs="Times New Roman"/>
+                <w:color w:val="000000"/>
+              </w:rPr>
+            </w:pPr>
+            <w:r>
+              <w:rPr>
+                <w:rFonts w:ascii="Times New Roman" w:hAnsi="Times New Roman" w:cs="Times New Roman"/>
+                <w:color w:val="000000"/>
+              </w:rPr>
+              <w:t>Delete Menu</w:t>
+            </w:r>
+          </w:p>
+        </w:tc>
+        <w:tc>
+          <w:tcPr>
+            <w:tcW w:w="1781" w:type="dxa"/>
+            <w:shd w:val="clear" w:color="auto" w:fill="auto"/>
+            <w:noWrap/>
+            <w:vAlign w:val="bottom"/>
+          </w:tcPr>
+          <w:p>
+            <w:pPr>
+              <w:spacing w:after="0"/>
+              <w:jc w:val="center"/>
+              <w:rPr>
+                <w:rFonts w:ascii="Times New Roman" w:hAnsi="Times New Roman" w:cs="Times New Roman"/>
+                <w:color w:val="000000"/>
+              </w:rPr>
+            </w:pPr>
+          </w:p>
+        </w:tc>
+        <w:tc>
+          <w:tcPr>
+            <w:tcW w:w="1145" w:type="dxa"/>
+          </w:tcPr>
+          <w:p>
+            <w:pPr>
+              <w:spacing w:after="0"/>
+              <w:jc w:val="center"/>
+              <w:rPr>
+                <w:rFonts w:ascii="Times New Roman" w:hAnsi="Times New Roman" w:cs="Times New Roman"/>
+                <w:color w:val="000000"/>
+              </w:rPr>
+            </w:pPr>
+          </w:p>
+        </w:tc>
+        <w:tc>
+          <w:tcPr>
+            <w:tcW w:w="864" w:type="dxa"/>
+          </w:tcPr>
+          <w:p>
+            <w:pPr>
+              <w:spacing w:after="0"/>
+              <w:jc w:val="center"/>
+              <w:rPr>
+                <w:rFonts w:ascii="Times New Roman" w:hAnsi="Times New Roman" w:cs="Times New Roman"/>
+                <w:color w:val="000000"/>
+              </w:rPr>
+            </w:pPr>
+          </w:p>
+        </w:tc>
+        <w:tc>
+          <w:tcPr>
+            <w:tcW w:w="1343" w:type="dxa"/>
+          </w:tcPr>
+          <w:p>
+            <w:pPr>
+              <w:spacing w:after="0"/>
+              <w:jc w:val="center"/>
+              <w:rPr>
+                <w:rFonts w:ascii="Times New Roman" w:hAnsi="Times New Roman" w:cs="Times New Roman"/>
+                <w:color w:val="000000"/>
+              </w:rPr>
+            </w:pPr>
+            <w:r>
+              <w:rPr>
+                <w:rFonts w:ascii="Times New Roman" w:hAnsi="Times New Roman" w:cs="Times New Roman"/>
+                <w:color w:val="000000"/>
+              </w:rPr>
+              <w:t>X</w:t>
+            </w:r>
+          </w:p>
+        </w:tc>
+      </w:tr>
+      <w:tr>
+        <w:trPr>
+          <w:trHeight w:val="288"/>
+        </w:trPr>
+        <w:tc>
+          <w:tcPr>
+            <w:tcW w:w="4520" w:type="dxa"/>
+            <w:shd w:val="clear" w:color="auto" w:fill="auto"/>
+            <w:noWrap/>
+            <w:vAlign w:val="bottom"/>
+          </w:tcPr>
+          <w:p>
+            <w:pPr>
+              <w:spacing w:after="0"/>
+              <w:rPr>
+                <w:rFonts w:ascii="Times New Roman" w:hAnsi="Times New Roman" w:cs="Times New Roman"/>
+                <w:color w:val="000000"/>
+              </w:rPr>
+            </w:pPr>
+            <w:r>
+              <w:rPr>
+                <w:rFonts w:ascii="Times New Roman" w:hAnsi="Times New Roman" w:cs="Times New Roman"/>
+                <w:color w:val="000000"/>
+              </w:rPr>
+              <w:t>Edit Menu</w:t>
+            </w:r>
+          </w:p>
+        </w:tc>
+        <w:tc>
+          <w:tcPr>
+            <w:tcW w:w="1781" w:type="dxa"/>
+            <w:shd w:val="clear" w:color="auto" w:fill="auto"/>
+            <w:noWrap/>
+            <w:vAlign w:val="bottom"/>
+          </w:tcPr>
+          <w:p>
+            <w:pPr>
+              <w:spacing w:after="0"/>
+              <w:jc w:val="center"/>
+              <w:rPr>
+                <w:rFonts w:ascii="Times New Roman" w:hAnsi="Times New Roman" w:cs="Times New Roman"/>
+                <w:color w:val="000000"/>
+              </w:rPr>
+            </w:pPr>
+          </w:p>
+        </w:tc>
+        <w:tc>
+          <w:tcPr>
+            <w:tcW w:w="1145" w:type="dxa"/>
+          </w:tcPr>
+          <w:p>
+            <w:pPr>
+              <w:spacing w:after="0"/>
+              <w:jc w:val="center"/>
+              <w:rPr>
+                <w:rFonts w:ascii="Times New Roman" w:hAnsi="Times New Roman" w:cs="Times New Roman"/>
+                <w:color w:val="000000"/>
+              </w:rPr>
+            </w:pPr>
+          </w:p>
+        </w:tc>
+        <w:tc>
+          <w:tcPr>
+            <w:tcW w:w="864" w:type="dxa"/>
+          </w:tcPr>
+          <w:p>
+            <w:pPr>
+              <w:spacing w:after="0"/>
+              <w:jc w:val="center"/>
+              <w:rPr>
+                <w:rFonts w:ascii="Times New Roman" w:hAnsi="Times New Roman" w:cs="Times New Roman"/>
+                <w:color w:val="000000"/>
+              </w:rPr>
+            </w:pPr>
+          </w:p>
+        </w:tc>
+        <w:tc>
+          <w:tcPr>
+            <w:tcW w:w="1343" w:type="dxa"/>
+          </w:tcPr>
+          <w:p>
+            <w:pPr>
+              <w:spacing w:after="0"/>
+              <w:jc w:val="center"/>
+              <w:rPr>
+                <w:rFonts w:ascii="Times New Roman" w:hAnsi="Times New Roman" w:cs="Times New Roman"/>
+                <w:color w:val="000000"/>
+              </w:rPr>
+            </w:pPr>
+            <w:r>
+              <w:rPr>
+                <w:rFonts w:ascii="Times New Roman" w:hAnsi="Times New Roman" w:cs="Times New Roman"/>
+                <w:color w:val="000000"/>
+              </w:rPr>
+              <w:t>X</w:t>
+            </w:r>
+          </w:p>
+        </w:tc>
+      </w:tr>
+      <w:tr>
+        <w:trPr>
+          <w:trHeight w:val="288"/>
+        </w:trPr>
+        <w:tc>
+          <w:tcPr>
+            <w:tcW w:w="4520" w:type="dxa"/>
+            <w:shd w:val="clear" w:color="auto" w:fill="auto"/>
+            <w:noWrap/>
+            <w:vAlign w:val="bottom"/>
+          </w:tcPr>
+          <w:p>
+            <w:pPr>
+              <w:spacing w:after="0"/>
+              <w:rPr>
+                <w:rFonts w:ascii="Times New Roman" w:hAnsi="Times New Roman" w:cs="Times New Roman"/>
+                <w:color w:val="000000"/>
+              </w:rPr>
+            </w:pPr>
+            <w:r>
+              <w:rPr>
+                <w:rFonts w:ascii="Times New Roman" w:hAnsi="Times New Roman" w:cs="Times New Roman"/>
+                <w:color w:val="000000"/>
+              </w:rPr>
+              <w:t>Create Menu</w:t>
+            </w:r>
+          </w:p>
+        </w:tc>
+        <w:tc>
+          <w:tcPr>
+            <w:tcW w:w="1781" w:type="dxa"/>
+            <w:shd w:val="clear" w:color="auto" w:fill="auto"/>
+            <w:noWrap/>
+            <w:vAlign w:val="bottom"/>
+          </w:tcPr>
+          <w:p>
+            <w:pPr>
+              <w:spacing w:after="0"/>
+              <w:jc w:val="center"/>
+              <w:rPr>
+                <w:rFonts w:ascii="Times New Roman" w:hAnsi="Times New Roman" w:cs="Times New Roman"/>
+                <w:color w:val="000000"/>
+              </w:rPr>
+            </w:pPr>
+          </w:p>
+        </w:tc>
+        <w:tc>
+          <w:tcPr>
+            <w:tcW w:w="1145" w:type="dxa"/>
+          </w:tcPr>
+          <w:p>
+            <w:pPr>
+              <w:spacing w:after="0"/>
+              <w:jc w:val="center"/>
+              <w:rPr>
+                <w:rFonts w:ascii="Times New Roman" w:hAnsi="Times New Roman" w:cs="Times New Roman"/>
+                <w:color w:val="000000"/>
+              </w:rPr>
+            </w:pPr>
+          </w:p>
+        </w:tc>
+        <w:tc>
+          <w:tcPr>
+            <w:tcW w:w="864" w:type="dxa"/>
+          </w:tcPr>
+          <w:p>
+            <w:pPr>
+              <w:spacing w:after="0"/>
+              <w:jc w:val="center"/>
+              <w:rPr>
+                <w:rFonts w:ascii="Times New Roman" w:hAnsi="Times New Roman" w:cs="Times New Roman"/>
+                <w:color w:val="000000"/>
+              </w:rPr>
+            </w:pPr>
+          </w:p>
+        </w:tc>
+        <w:tc>
+          <w:tcPr>
+            <w:tcW w:w="1343" w:type="dxa"/>
+          </w:tcPr>
+          <w:p>
+            <w:pPr>
+              <w:spacing w:after="0"/>
+              <w:jc w:val="center"/>
+              <w:rPr>
+                <w:rFonts w:ascii="Times New Roman" w:hAnsi="Times New Roman" w:cs="Times New Roman"/>
+                <w:color w:val="000000"/>
+              </w:rPr>
+            </w:pPr>
+            <w:r>
+              <w:rPr>
+                <w:rFonts w:ascii="Times New Roman" w:hAnsi="Times New Roman" w:cs="Times New Roman"/>
+                <w:color w:val="000000"/>
+              </w:rPr>
+              <w:t>X</w:t>
+            </w:r>
           </w:p>
         </w:tc>
       </w:tr>
@@ -4404,7 +5800,7 @@
         <w:rPr>
           <w:rFonts w:ascii="Times New Roman" w:hAnsi="Times New Roman" w:cs="Times New Roman"/>
         </w:rPr>
-        <w:t>Users must place an order 12h in advanced.</w:t>
+        <w:t>The customers must perform the transaction before having the order prepared</w:t>
       </w:r>
     </w:p>
     <w:p>
@@ -4422,7 +5818,7 @@
         <w:rPr>
           <w:rFonts w:ascii="Times New Roman" w:hAnsi="Times New Roman" w:cs="Times New Roman"/>
         </w:rPr>
-        <w:t>The customers must perform the transaction before having the order prepared</w:t>
+        <w:t>A menu must contain at least three dishes</w:t>
       </w:r>
     </w:p>
     <w:p>
@@ -4440,7 +5836,57 @@
         <w:rPr>
           <w:rFonts w:ascii="Times New Roman" w:hAnsi="Times New Roman" w:cs="Times New Roman"/>
         </w:rPr>
-        <w:t>A menu must contain at least three dishes</w:t>
+        <w:t xml:space="preserve">User must place their order before </w:t>
+      </w:r>
+      <w:r>
+        <w:rPr>
+          <w:rFonts w:ascii="Times New Roman" w:hAnsi="Times New Roman" w:cs="Times New Roman"/>
+        </w:rPr>
+        <w:t xml:space="preserve">5:00 </w:t>
+      </w:r>
+      <w:proofErr w:type="spellStart"/>
+      <w:r>
+        <w:rPr>
+          <w:rFonts w:ascii="Times New Roman" w:hAnsi="Times New Roman" w:cs="Times New Roman"/>
+        </w:rPr>
+        <w:t>p.m</w:t>
+      </w:r>
+      <w:proofErr w:type="spellEnd"/>
+      <w:r>
+        <w:rPr>
+          <w:rFonts w:ascii="Times New Roman" w:hAnsi="Times New Roman" w:cs="Times New Roman"/>
+        </w:rPr>
+        <w:t xml:space="preserve"> everyday</w:t>
+      </w:r>
+    </w:p>
+    <w:p>
+      <w:pPr>
+        <w:pStyle w:val="ListParagraph"/>
+        <w:numPr>
+          <w:ilvl w:val="0"/>
+          <w:numId w:val="8"/>
+        </w:numPr>
+        <w:rPr>
+          <w:rFonts w:ascii="Times New Roman" w:hAnsi="Times New Roman" w:cs="Times New Roman"/>
+        </w:rPr>
+      </w:pPr>
+      <w:r>
+        <w:rPr>
+          <w:rFonts w:ascii="Times New Roman" w:hAnsi="Times New Roman" w:cs="Times New Roman"/>
+        </w:rPr>
+        <w:t>The order would</w:t>
+      </w:r>
+      <w:r>
+        <w:rPr>
+          <w:rFonts w:ascii="Times New Roman" w:hAnsi="Times New Roman" w:cs="Times New Roman"/>
+        </w:rPr>
+        <w:t xml:space="preserve"> be delivered by </w:t>
+      </w:r>
+      <w:r>
+        <w:rPr>
+          <w:rFonts w:ascii="Times New Roman" w:hAnsi="Times New Roman" w:cs="Times New Roman"/>
+        </w:rPr>
+        <w:t>the next day</w:t>
       </w:r>
     </w:p>
     <w:p>
@@ -4471,7 +5917,6 @@
         <w:rPr>
           <w:rFonts w:ascii="Times New Roman" w:hAnsi="Times New Roman" w:cs="Times New Roman"/>
         </w:rPr>
-        <w:lastRenderedPageBreak/>
         <w:t>Function requirements</w:t>
       </w:r>
     </w:p>

</xml_diff>